<commit_message>
Ajustes en metodos de productos, proyeccion y tipo e boleta. Se actualiza documentacion
</commit_message>
<xml_diff>
--- a/Produccion/Documentacion API Autocinema.docx
+++ b/Produccion/Documentacion API Autocinema.docx
@@ -42,7 +42,9 @@
               <w:tab w:val="right" w:leader="dot" w:pos="8828"/>
             </w:tabs>
             <w:rPr>
+              <w:rFonts w:eastAsiaTheme="minorEastAsia"/>
               <w:noProof/>
+              <w:lang w:eastAsia="es-CO"/>
             </w:rPr>
           </w:pPr>
           <w:r>
@@ -54,7 +56,7 @@
           <w:r>
             <w:fldChar w:fldCharType="separate"/>
           </w:r>
-          <w:hyperlink w:anchor="_Toc43640736" w:history="1">
+          <w:hyperlink w:anchor="_Toc51878100" w:history="1">
             <w:r>
               <w:rPr>
                 <w:rStyle w:val="Hipervnculo"/>
@@ -81,7 +83,7 @@
                 <w:noProof/>
                 <w:webHidden/>
               </w:rPr>
-              <w:instrText xml:space="preserve"> PAGEREF _Toc43640736 \h </w:instrText>
+              <w:instrText xml:space="preserve"> PAGEREF _Toc51878100 \h </w:instrText>
             </w:r>
             <w:r>
               <w:rPr>
@@ -101,7 +103,7 @@
                 <w:noProof/>
                 <w:webHidden/>
               </w:rPr>
-              <w:t>1</w:t>
+              <w:t>2</w:t>
             </w:r>
             <w:r>
               <w:rPr>
@@ -119,10 +121,12 @@
               <w:tab w:val="right" w:leader="dot" w:pos="8828"/>
             </w:tabs>
             <w:rPr>
+              <w:rFonts w:eastAsiaTheme="minorEastAsia"/>
               <w:noProof/>
+              <w:lang w:eastAsia="es-CO"/>
             </w:rPr>
           </w:pPr>
-          <w:hyperlink w:anchor="_Toc43640737" w:history="1">
+          <w:hyperlink w:anchor="_Toc51878101" w:history="1">
             <w:r>
               <w:rPr>
                 <w:rStyle w:val="Hipervnculo"/>
@@ -149,7 +153,7 @@
                 <w:noProof/>
                 <w:webHidden/>
               </w:rPr>
-              <w:instrText xml:space="preserve"> PAGEREF _Toc43640737 \h </w:instrText>
+              <w:instrText xml:space="preserve"> PAGEREF _Toc51878101 \h </w:instrText>
             </w:r>
             <w:r>
               <w:rPr>
@@ -169,7 +173,7 @@
                 <w:noProof/>
                 <w:webHidden/>
               </w:rPr>
-              <w:t>1</w:t>
+              <w:t>2</w:t>
             </w:r>
             <w:r>
               <w:rPr>
@@ -187,10 +191,12 @@
               <w:tab w:val="right" w:leader="dot" w:pos="8828"/>
             </w:tabs>
             <w:rPr>
+              <w:rFonts w:eastAsiaTheme="minorEastAsia"/>
               <w:noProof/>
+              <w:lang w:eastAsia="es-CO"/>
             </w:rPr>
           </w:pPr>
-          <w:hyperlink w:anchor="_Toc43640738" w:history="1">
+          <w:hyperlink w:anchor="_Toc51878102" w:history="1">
             <w:r>
               <w:rPr>
                 <w:rStyle w:val="Hipervnculo"/>
@@ -217,7 +223,7 @@
                 <w:noProof/>
                 <w:webHidden/>
               </w:rPr>
-              <w:instrText xml:space="preserve"> PAGEREF _Toc43640738 \h </w:instrText>
+              <w:instrText xml:space="preserve"> PAGEREF _Toc51878102 \h </w:instrText>
             </w:r>
             <w:r>
               <w:rPr>
@@ -237,7 +243,7 @@
                 <w:noProof/>
                 <w:webHidden/>
               </w:rPr>
-              <w:t>1</w:t>
+              <w:t>2</w:t>
             </w:r>
             <w:r>
               <w:rPr>
@@ -255,10 +261,12 @@
               <w:tab w:val="right" w:leader="dot" w:pos="8828"/>
             </w:tabs>
             <w:rPr>
+              <w:rFonts w:eastAsiaTheme="minorEastAsia"/>
               <w:noProof/>
+              <w:lang w:eastAsia="es-CO"/>
             </w:rPr>
           </w:pPr>
-          <w:hyperlink w:anchor="_Toc43640739" w:history="1">
+          <w:hyperlink w:anchor="_Toc51878103" w:history="1">
             <w:r>
               <w:rPr>
                 <w:rStyle w:val="Hipervnculo"/>
@@ -285,7 +293,7 @@
                 <w:noProof/>
                 <w:webHidden/>
               </w:rPr>
-              <w:instrText xml:space="preserve"> PAGEREF _Toc43640739 \h </w:instrText>
+              <w:instrText xml:space="preserve"> PAGEREF _Toc51878103 \h </w:instrText>
             </w:r>
             <w:r>
               <w:rPr>
@@ -305,7 +313,7 @@
                 <w:noProof/>
                 <w:webHidden/>
               </w:rPr>
-              <w:t>1</w:t>
+              <w:t>2</w:t>
             </w:r>
             <w:r>
               <w:rPr>
@@ -323,10 +331,12 @@
               <w:tab w:val="right" w:leader="dot" w:pos="8828"/>
             </w:tabs>
             <w:rPr>
+              <w:rFonts w:eastAsiaTheme="minorEastAsia"/>
               <w:noProof/>
+              <w:lang w:eastAsia="es-CO"/>
             </w:rPr>
           </w:pPr>
-          <w:hyperlink w:anchor="_Toc43640740" w:history="1">
+          <w:hyperlink w:anchor="_Toc51878104" w:history="1">
             <w:r>
               <w:rPr>
                 <w:rStyle w:val="Hipervnculo"/>
@@ -353,7 +363,7 @@
                 <w:noProof/>
                 <w:webHidden/>
               </w:rPr>
-              <w:instrText xml:space="preserve"> PAGEREF _Toc43640740 \h </w:instrText>
+              <w:instrText xml:space="preserve"> PAGEREF _Toc51878104 \h </w:instrText>
             </w:r>
             <w:r>
               <w:rPr>
@@ -373,7 +383,7 @@
                 <w:noProof/>
                 <w:webHidden/>
               </w:rPr>
-              <w:t>1</w:t>
+              <w:t>2</w:t>
             </w:r>
             <w:r>
               <w:rPr>
@@ -391,10 +401,12 @@
               <w:tab w:val="right" w:leader="dot" w:pos="8828"/>
             </w:tabs>
             <w:rPr>
+              <w:rFonts w:eastAsiaTheme="minorEastAsia"/>
               <w:noProof/>
+              <w:lang w:eastAsia="es-CO"/>
             </w:rPr>
           </w:pPr>
-          <w:hyperlink w:anchor="_Toc43640741" w:history="1">
+          <w:hyperlink w:anchor="_Toc51878105" w:history="1">
             <w:r>
               <w:rPr>
                 <w:rStyle w:val="Hipervnculo"/>
@@ -421,7 +433,7 @@
                 <w:noProof/>
                 <w:webHidden/>
               </w:rPr>
-              <w:instrText xml:space="preserve"> PAGEREF _Toc43640741 \h </w:instrText>
+              <w:instrText xml:space="preserve"> PAGEREF _Toc51878105 \h </w:instrText>
             </w:r>
             <w:r>
               <w:rPr>
@@ -441,7 +453,7 @@
                 <w:noProof/>
                 <w:webHidden/>
               </w:rPr>
-              <w:t>1</w:t>
+              <w:t>2</w:t>
             </w:r>
             <w:r>
               <w:rPr>
@@ -459,10 +471,12 @@
               <w:tab w:val="right" w:leader="dot" w:pos="8828"/>
             </w:tabs>
             <w:rPr>
+              <w:rFonts w:eastAsiaTheme="minorEastAsia"/>
               <w:noProof/>
+              <w:lang w:eastAsia="es-CO"/>
             </w:rPr>
           </w:pPr>
-          <w:hyperlink w:anchor="_Toc43640742" w:history="1">
+          <w:hyperlink w:anchor="_Toc51878106" w:history="1">
             <w:r>
               <w:rPr>
                 <w:rStyle w:val="Hipervnculo"/>
@@ -489,7 +503,7 @@
                 <w:noProof/>
                 <w:webHidden/>
               </w:rPr>
-              <w:instrText xml:space="preserve"> PAGEREF _Toc43640742 \h </w:instrText>
+              <w:instrText xml:space="preserve"> PAGEREF _Toc51878106 \h </w:instrText>
             </w:r>
             <w:r>
               <w:rPr>
@@ -509,7 +523,7 @@
                 <w:noProof/>
                 <w:webHidden/>
               </w:rPr>
-              <w:t>2</w:t>
+              <w:t>3</w:t>
             </w:r>
             <w:r>
               <w:rPr>
@@ -527,10 +541,12 @@
               <w:tab w:val="right" w:leader="dot" w:pos="8828"/>
             </w:tabs>
             <w:rPr>
+              <w:rFonts w:eastAsiaTheme="minorEastAsia"/>
               <w:noProof/>
+              <w:lang w:eastAsia="es-CO"/>
             </w:rPr>
           </w:pPr>
-          <w:hyperlink w:anchor="_Toc43640743" w:history="1">
+          <w:hyperlink w:anchor="_Toc51878107" w:history="1">
             <w:r>
               <w:rPr>
                 <w:rStyle w:val="Hipervnculo"/>
@@ -557,7 +573,7 @@
                 <w:noProof/>
                 <w:webHidden/>
               </w:rPr>
-              <w:instrText xml:space="preserve"> PAGEREF _Toc43640743 \h </w:instrText>
+              <w:instrText xml:space="preserve"> PAGEREF _Toc51878107 \h </w:instrText>
             </w:r>
             <w:r>
               <w:rPr>
@@ -577,7 +593,7 @@
                 <w:noProof/>
                 <w:webHidden/>
               </w:rPr>
-              <w:t>2</w:t>
+              <w:t>3</w:t>
             </w:r>
             <w:r>
               <w:rPr>
@@ -595,10 +611,12 @@
               <w:tab w:val="right" w:leader="dot" w:pos="8828"/>
             </w:tabs>
             <w:rPr>
+              <w:rFonts w:eastAsiaTheme="minorEastAsia"/>
               <w:noProof/>
+              <w:lang w:eastAsia="es-CO"/>
             </w:rPr>
           </w:pPr>
-          <w:hyperlink w:anchor="_Toc43640744" w:history="1">
+          <w:hyperlink w:anchor="_Toc51878108" w:history="1">
             <w:r>
               <w:rPr>
                 <w:rStyle w:val="Hipervnculo"/>
@@ -625,7 +643,7 @@
                 <w:noProof/>
                 <w:webHidden/>
               </w:rPr>
-              <w:instrText xml:space="preserve"> PAGEREF _Toc43640744 \h </w:instrText>
+              <w:instrText xml:space="preserve"> PAGEREF _Toc51878108 \h </w:instrText>
             </w:r>
             <w:r>
               <w:rPr>
@@ -645,7 +663,7 @@
                 <w:noProof/>
                 <w:webHidden/>
               </w:rPr>
-              <w:t>2</w:t>
+              <w:t>3</w:t>
             </w:r>
             <w:r>
               <w:rPr>
@@ -663,10 +681,12 @@
               <w:tab w:val="right" w:leader="dot" w:pos="8828"/>
             </w:tabs>
             <w:rPr>
+              <w:rFonts w:eastAsiaTheme="minorEastAsia"/>
               <w:noProof/>
+              <w:lang w:eastAsia="es-CO"/>
             </w:rPr>
           </w:pPr>
-          <w:hyperlink w:anchor="_Toc43640745" w:history="1">
+          <w:hyperlink w:anchor="_Toc51878109" w:history="1">
             <w:r>
               <w:rPr>
                 <w:rStyle w:val="Hipervnculo"/>
@@ -693,7 +713,7 @@
                 <w:noProof/>
                 <w:webHidden/>
               </w:rPr>
-              <w:instrText xml:space="preserve"> PAGEREF _Toc43640745 \h </w:instrText>
+              <w:instrText xml:space="preserve"> PAGEREF _Toc51878109 \h </w:instrText>
             </w:r>
             <w:r>
               <w:rPr>
@@ -713,7 +733,7 @@
                 <w:noProof/>
                 <w:webHidden/>
               </w:rPr>
-              <w:t>2</w:t>
+              <w:t>3</w:t>
             </w:r>
             <w:r>
               <w:rPr>
@@ -731,10 +751,12 @@
               <w:tab w:val="right" w:leader="dot" w:pos="8828"/>
             </w:tabs>
             <w:rPr>
+              <w:rFonts w:eastAsiaTheme="minorEastAsia"/>
               <w:noProof/>
+              <w:lang w:eastAsia="es-CO"/>
             </w:rPr>
           </w:pPr>
-          <w:hyperlink w:anchor="_Toc43640746" w:history="1">
+          <w:hyperlink w:anchor="_Toc51878110" w:history="1">
             <w:r>
               <w:rPr>
                 <w:rStyle w:val="Hipervnculo"/>
@@ -761,7 +783,7 @@
                 <w:noProof/>
                 <w:webHidden/>
               </w:rPr>
-              <w:instrText xml:space="preserve"> PAGEREF _Toc43640746 \h </w:instrText>
+              <w:instrText xml:space="preserve"> PAGEREF _Toc51878110 \h </w:instrText>
             </w:r>
             <w:r>
               <w:rPr>
@@ -781,7 +803,7 @@
                 <w:noProof/>
                 <w:webHidden/>
               </w:rPr>
-              <w:t>2</w:t>
+              <w:t>3</w:t>
             </w:r>
             <w:r>
               <w:rPr>
@@ -799,16 +821,32 @@
               <w:tab w:val="right" w:leader="dot" w:pos="8828"/>
             </w:tabs>
             <w:rPr>
+              <w:rFonts w:eastAsiaTheme="minorEastAsia"/>
               <w:noProof/>
+              <w:lang w:eastAsia="es-CO"/>
             </w:rPr>
           </w:pPr>
-          <w:hyperlink w:anchor="_Toc43640747" w:history="1">
+          <w:hyperlink w:anchor="_Toc51878111" w:history="1">
             <w:r>
               <w:rPr>
                 <w:rStyle w:val="Hipervnculo"/>
                 <w:noProof/>
               </w:rPr>
-              <w:t>Productos:</w:t>
+              <w:t>Producto</w:t>
+            </w:r>
+            <w:r>
+              <w:rPr>
+                <w:rStyle w:val="Hipervnculo"/>
+                <w:noProof/>
+              </w:rPr>
+              <w:t>s</w:t>
+            </w:r>
+            <w:r>
+              <w:rPr>
+                <w:rStyle w:val="Hipervnculo"/>
+                <w:noProof/>
+              </w:rPr>
+              <w:t>:</w:t>
             </w:r>
             <w:r>
               <w:rPr>
@@ -829,7 +867,7 @@
                 <w:noProof/>
                 <w:webHidden/>
               </w:rPr>
-              <w:instrText xml:space="preserve"> PAGEREF _Toc43640747 \h </w:instrText>
+              <w:instrText xml:space="preserve"> PAGEREF _Toc51878111 \h </w:instrText>
             </w:r>
             <w:r>
               <w:rPr>
@@ -849,7 +887,7 @@
                 <w:noProof/>
                 <w:webHidden/>
               </w:rPr>
-              <w:t>3</w:t>
+              <w:t>4</w:t>
             </w:r>
             <w:r>
               <w:rPr>
@@ -867,10 +905,12 @@
               <w:tab w:val="right" w:leader="dot" w:pos="8828"/>
             </w:tabs>
             <w:rPr>
+              <w:rFonts w:eastAsiaTheme="minorEastAsia"/>
               <w:noProof/>
+              <w:lang w:eastAsia="es-CO"/>
             </w:rPr>
           </w:pPr>
-          <w:hyperlink w:anchor="_Toc43640748" w:history="1">
+          <w:hyperlink w:anchor="_Toc51878112" w:history="1">
             <w:r>
               <w:rPr>
                 <w:rStyle w:val="Hipervnculo"/>
@@ -897,7 +937,7 @@
                 <w:noProof/>
                 <w:webHidden/>
               </w:rPr>
-              <w:instrText xml:space="preserve"> PAGEREF _Toc43640748 \h </w:instrText>
+              <w:instrText xml:space="preserve"> PAGEREF _Toc51878112 \h </w:instrText>
             </w:r>
             <w:r>
               <w:rPr>
@@ -917,7 +957,7 @@
                 <w:noProof/>
                 <w:webHidden/>
               </w:rPr>
-              <w:t>3</w:t>
+              <w:t>4</w:t>
             </w:r>
             <w:r>
               <w:rPr>
@@ -935,10 +975,12 @@
               <w:tab w:val="right" w:leader="dot" w:pos="8828"/>
             </w:tabs>
             <w:rPr>
+              <w:rFonts w:eastAsiaTheme="minorEastAsia"/>
               <w:noProof/>
+              <w:lang w:eastAsia="es-CO"/>
             </w:rPr>
           </w:pPr>
-          <w:hyperlink w:anchor="_Toc43640749" w:history="1">
+          <w:hyperlink w:anchor="_Toc51878113" w:history="1">
             <w:r>
               <w:rPr>
                 <w:rStyle w:val="Hipervnculo"/>
@@ -965,7 +1007,7 @@
                 <w:noProof/>
                 <w:webHidden/>
               </w:rPr>
-              <w:instrText xml:space="preserve"> PAGEREF _Toc43640749 \h </w:instrText>
+              <w:instrText xml:space="preserve"> PAGEREF _Toc51878113 \h </w:instrText>
             </w:r>
             <w:r>
               <w:rPr>
@@ -985,7 +1027,7 @@
                 <w:noProof/>
                 <w:webHidden/>
               </w:rPr>
-              <w:t>3</w:t>
+              <w:t>4</w:t>
             </w:r>
             <w:r>
               <w:rPr>
@@ -1003,10 +1045,12 @@
               <w:tab w:val="right" w:leader="dot" w:pos="8828"/>
             </w:tabs>
             <w:rPr>
+              <w:rFonts w:eastAsiaTheme="minorEastAsia"/>
               <w:noProof/>
+              <w:lang w:eastAsia="es-CO"/>
             </w:rPr>
           </w:pPr>
-          <w:hyperlink w:anchor="_Toc43640750" w:history="1">
+          <w:hyperlink w:anchor="_Toc51878114" w:history="1">
             <w:r>
               <w:rPr>
                 <w:rStyle w:val="Hipervnculo"/>
@@ -1033,7 +1077,7 @@
                 <w:noProof/>
                 <w:webHidden/>
               </w:rPr>
-              <w:instrText xml:space="preserve"> PAGEREF _Toc43640750 \h </w:instrText>
+              <w:instrText xml:space="preserve"> PAGEREF _Toc51878114 \h </w:instrText>
             </w:r>
             <w:r>
               <w:rPr>
@@ -1053,7 +1097,7 @@
                 <w:noProof/>
                 <w:webHidden/>
               </w:rPr>
-              <w:t>3</w:t>
+              <w:t>4</w:t>
             </w:r>
             <w:r>
               <w:rPr>
@@ -1071,10 +1115,12 @@
               <w:tab w:val="right" w:leader="dot" w:pos="8828"/>
             </w:tabs>
             <w:rPr>
+              <w:rFonts w:eastAsiaTheme="minorEastAsia"/>
               <w:noProof/>
+              <w:lang w:eastAsia="es-CO"/>
             </w:rPr>
           </w:pPr>
-          <w:hyperlink w:anchor="_Toc43640751" w:history="1">
+          <w:hyperlink w:anchor="_Toc51878115" w:history="1">
             <w:r>
               <w:rPr>
                 <w:rStyle w:val="Hipervnculo"/>
@@ -1101,7 +1147,7 @@
                 <w:noProof/>
                 <w:webHidden/>
               </w:rPr>
-              <w:instrText xml:space="preserve"> PAGEREF _Toc43640751 \h </w:instrText>
+              <w:instrText xml:space="preserve"> PAGEREF _Toc51878115 \h </w:instrText>
             </w:r>
             <w:r>
               <w:rPr>
@@ -1121,7 +1167,7 @@
                 <w:noProof/>
                 <w:webHidden/>
               </w:rPr>
-              <w:t>3</w:t>
+              <w:t>4</w:t>
             </w:r>
             <w:r>
               <w:rPr>
@@ -1139,14 +1185,17 @@
               <w:tab w:val="right" w:leader="dot" w:pos="8828"/>
             </w:tabs>
             <w:rPr>
+              <w:rFonts w:eastAsiaTheme="minorEastAsia"/>
               <w:noProof/>
+              <w:lang w:eastAsia="es-CO"/>
             </w:rPr>
           </w:pPr>
-          <w:hyperlink w:anchor="_Toc43640752" w:history="1">
+          <w:hyperlink w:anchor="_Toc51878116" w:history="1">
             <w:r>
               <w:rPr>
                 <w:rStyle w:val="Hipervnculo"/>
                 <w:noProof/>
+                <w:lang w:val="en-US"/>
               </w:rPr>
               <w:t>Respuesta:</w:t>
             </w:r>
@@ -1169,7 +1218,7 @@
                 <w:noProof/>
                 <w:webHidden/>
               </w:rPr>
-              <w:instrText xml:space="preserve"> PAGEREF _Toc43640752 \h </w:instrText>
+              <w:instrText xml:space="preserve"> PAGEREF _Toc51878116 \h </w:instrText>
             </w:r>
             <w:r>
               <w:rPr>
@@ -1189,7 +1238,77 @@
                 <w:noProof/>
                 <w:webHidden/>
               </w:rPr>
-              <w:t>3</w:t>
+              <w:t>4</w:t>
+            </w:r>
+            <w:r>
+              <w:rPr>
+                <w:noProof/>
+                <w:webHidden/>
+              </w:rPr>
+              <w:fldChar w:fldCharType="end"/>
+            </w:r>
+          </w:hyperlink>
+        </w:p>
+        <w:p>
+          <w:pPr>
+            <w:pStyle w:val="TDC1"/>
+            <w:tabs>
+              <w:tab w:val="right" w:leader="dot" w:pos="8828"/>
+            </w:tabs>
+            <w:rPr>
+              <w:rFonts w:eastAsiaTheme="minorEastAsia"/>
+              <w:noProof/>
+              <w:lang w:eastAsia="es-CO"/>
+            </w:rPr>
+          </w:pPr>
+          <w:hyperlink w:anchor="_Toc51878117" w:history="1">
+            <w:r>
+              <w:rPr>
+                <w:rStyle w:val="Hipervnculo"/>
+                <w:noProof/>
+              </w:rPr>
+              <w:t>Métodos para el área administrativa:</w:t>
+            </w:r>
+            <w:r>
+              <w:rPr>
+                <w:noProof/>
+                <w:webHidden/>
+              </w:rPr>
+              <w:tab/>
+            </w:r>
+            <w:r>
+              <w:rPr>
+                <w:noProof/>
+                <w:webHidden/>
+              </w:rPr>
+              <w:fldChar w:fldCharType="begin"/>
+            </w:r>
+            <w:r>
+              <w:rPr>
+                <w:noProof/>
+                <w:webHidden/>
+              </w:rPr>
+              <w:instrText xml:space="preserve"> PAGEREF _Toc51878117 \h </w:instrText>
+            </w:r>
+            <w:r>
+              <w:rPr>
+                <w:noProof/>
+                <w:webHidden/>
+              </w:rPr>
+            </w:r>
+            <w:r>
+              <w:rPr>
+                <w:noProof/>
+                <w:webHidden/>
+              </w:rPr>
+              <w:fldChar w:fldCharType="separate"/>
+            </w:r>
+            <w:r>
+              <w:rPr>
+                <w:noProof/>
+                <w:webHidden/>
+              </w:rPr>
+              <w:t>5</w:t>
             </w:r>
             <w:r>
               <w:rPr>
@@ -1207,16 +1326,18 @@
               <w:tab w:val="right" w:leader="dot" w:pos="8828"/>
             </w:tabs>
             <w:rPr>
+              <w:rFonts w:eastAsiaTheme="minorEastAsia"/>
               <w:noProof/>
+              <w:lang w:eastAsia="es-CO"/>
             </w:rPr>
           </w:pPr>
-          <w:hyperlink w:anchor="_Toc43640753" w:history="1">
+          <w:hyperlink w:anchor="_Toc51878118" w:history="1">
             <w:r>
               <w:rPr>
                 <w:rStyle w:val="Hipervnculo"/>
                 <w:noProof/>
               </w:rPr>
-              <w:t>Asientos Disponibles:</w:t>
+              <w:t>Listar salas creadas:</w:t>
             </w:r>
             <w:r>
               <w:rPr>
@@ -1237,7 +1358,7 @@
                 <w:noProof/>
                 <w:webHidden/>
               </w:rPr>
-              <w:instrText xml:space="preserve"> PAGEREF _Toc43640753 \h </w:instrText>
+              <w:instrText xml:space="preserve"> PAGEREF _Toc51878118 \h </w:instrText>
             </w:r>
             <w:r>
               <w:rPr>
@@ -1257,7 +1378,7 @@
                 <w:noProof/>
                 <w:webHidden/>
               </w:rPr>
-              <w:t>4</w:t>
+              <w:t>5</w:t>
             </w:r>
             <w:r>
               <w:rPr>
@@ -1275,10 +1396,12 @@
               <w:tab w:val="right" w:leader="dot" w:pos="8828"/>
             </w:tabs>
             <w:rPr>
+              <w:rFonts w:eastAsiaTheme="minorEastAsia"/>
               <w:noProof/>
+              <w:lang w:eastAsia="es-CO"/>
             </w:rPr>
           </w:pPr>
-          <w:hyperlink w:anchor="_Toc43640754" w:history="1">
+          <w:hyperlink w:anchor="_Toc51878119" w:history="1">
             <w:r>
               <w:rPr>
                 <w:rStyle w:val="Hipervnculo"/>
@@ -1305,7 +1428,7 @@
                 <w:noProof/>
                 <w:webHidden/>
               </w:rPr>
-              <w:instrText xml:space="preserve"> PAGEREF _Toc43640754 \h </w:instrText>
+              <w:instrText xml:space="preserve"> PAGEREF _Toc51878119 \h </w:instrText>
             </w:r>
             <w:r>
               <w:rPr>
@@ -1325,7 +1448,7 @@
                 <w:noProof/>
                 <w:webHidden/>
               </w:rPr>
-              <w:t>4</w:t>
+              <w:t>5</w:t>
             </w:r>
             <w:r>
               <w:rPr>
@@ -1343,16 +1466,18 @@
               <w:tab w:val="right" w:leader="dot" w:pos="8828"/>
             </w:tabs>
             <w:rPr>
+              <w:rFonts w:eastAsiaTheme="minorEastAsia"/>
               <w:noProof/>
+              <w:lang w:eastAsia="es-CO"/>
             </w:rPr>
           </w:pPr>
-          <w:hyperlink w:anchor="_Toc43640755" w:history="1">
+          <w:hyperlink w:anchor="_Toc51878120" w:history="1">
             <w:r>
               <w:rPr>
                 <w:rStyle w:val="Hipervnculo"/>
                 <w:noProof/>
               </w:rPr>
-              <w:t>Método:</w:t>
+              <w:t>Metodo:</w:t>
             </w:r>
             <w:r>
               <w:rPr>
@@ -1373,7 +1498,7 @@
                 <w:noProof/>
                 <w:webHidden/>
               </w:rPr>
-              <w:instrText xml:space="preserve"> PAGEREF _Toc43640755 \h </w:instrText>
+              <w:instrText xml:space="preserve"> PAGEREF _Toc51878120 \h </w:instrText>
             </w:r>
             <w:r>
               <w:rPr>
@@ -1393,7 +1518,7 @@
                 <w:noProof/>
                 <w:webHidden/>
               </w:rPr>
-              <w:t>4</w:t>
+              <w:t>5</w:t>
             </w:r>
             <w:r>
               <w:rPr>
@@ -1411,16 +1536,19 @@
               <w:tab w:val="right" w:leader="dot" w:pos="8828"/>
             </w:tabs>
             <w:rPr>
+              <w:rFonts w:eastAsiaTheme="minorEastAsia"/>
               <w:noProof/>
+              <w:lang w:eastAsia="es-CO"/>
             </w:rPr>
           </w:pPr>
-          <w:hyperlink w:anchor="_Toc43640756" w:history="1">
+          <w:hyperlink w:anchor="_Toc51878121" w:history="1">
             <w:r>
               <w:rPr>
                 <w:rStyle w:val="Hipervnculo"/>
                 <w:noProof/>
-              </w:rPr>
-              <w:t>Parámetros de entrada:</w:t>
+                <w:lang w:val="en-US"/>
+              </w:rPr>
+              <w:t>Respuesta:</w:t>
             </w:r>
             <w:r>
               <w:rPr>
@@ -1441,7 +1569,7 @@
                 <w:noProof/>
                 <w:webHidden/>
               </w:rPr>
-              <w:instrText xml:space="preserve"> PAGEREF _Toc43640756 \h </w:instrText>
+              <w:instrText xml:space="preserve"> PAGEREF _Toc51878121 \h </w:instrText>
             </w:r>
             <w:r>
               <w:rPr>
@@ -1461,7 +1589,77 @@
                 <w:noProof/>
                 <w:webHidden/>
               </w:rPr>
-              <w:t>4</w:t>
+              <w:t>5</w:t>
+            </w:r>
+            <w:r>
+              <w:rPr>
+                <w:noProof/>
+                <w:webHidden/>
+              </w:rPr>
+              <w:fldChar w:fldCharType="end"/>
+            </w:r>
+          </w:hyperlink>
+        </w:p>
+        <w:p>
+          <w:pPr>
+            <w:pStyle w:val="TDC2"/>
+            <w:tabs>
+              <w:tab w:val="right" w:leader="dot" w:pos="8828"/>
+            </w:tabs>
+            <w:rPr>
+              <w:rFonts w:eastAsiaTheme="minorEastAsia"/>
+              <w:noProof/>
+              <w:lang w:eastAsia="es-CO"/>
+            </w:rPr>
+          </w:pPr>
+          <w:hyperlink w:anchor="_Toc51878122" w:history="1">
+            <w:r>
+              <w:rPr>
+                <w:rStyle w:val="Hipervnculo"/>
+                <w:noProof/>
+              </w:rPr>
+              <w:t>Crear Salas:</w:t>
+            </w:r>
+            <w:r>
+              <w:rPr>
+                <w:noProof/>
+                <w:webHidden/>
+              </w:rPr>
+              <w:tab/>
+            </w:r>
+            <w:r>
+              <w:rPr>
+                <w:noProof/>
+                <w:webHidden/>
+              </w:rPr>
+              <w:fldChar w:fldCharType="begin"/>
+            </w:r>
+            <w:r>
+              <w:rPr>
+                <w:noProof/>
+                <w:webHidden/>
+              </w:rPr>
+              <w:instrText xml:space="preserve"> PAGEREF _Toc51878122 \h </w:instrText>
+            </w:r>
+            <w:r>
+              <w:rPr>
+                <w:noProof/>
+                <w:webHidden/>
+              </w:rPr>
+            </w:r>
+            <w:r>
+              <w:rPr>
+                <w:noProof/>
+                <w:webHidden/>
+              </w:rPr>
+              <w:fldChar w:fldCharType="separate"/>
+            </w:r>
+            <w:r>
+              <w:rPr>
+                <w:noProof/>
+                <w:webHidden/>
+              </w:rPr>
+              <w:t>6</w:t>
             </w:r>
             <w:r>
               <w:rPr>
@@ -1479,16 +1677,18 @@
               <w:tab w:val="right" w:leader="dot" w:pos="8828"/>
             </w:tabs>
             <w:rPr>
+              <w:rFonts w:eastAsiaTheme="minorEastAsia"/>
               <w:noProof/>
+              <w:lang w:eastAsia="es-CO"/>
             </w:rPr>
           </w:pPr>
-          <w:hyperlink w:anchor="_Toc43640757" w:history="1">
+          <w:hyperlink w:anchor="_Toc51878123" w:history="1">
             <w:r>
               <w:rPr>
                 <w:rStyle w:val="Hipervnculo"/>
                 <w:noProof/>
               </w:rPr>
-              <w:t>Respuesta:</w:t>
+              <w:t>Ruta:</w:t>
             </w:r>
             <w:r>
               <w:rPr>
@@ -1509,7 +1709,7 @@
                 <w:noProof/>
                 <w:webHidden/>
               </w:rPr>
-              <w:instrText xml:space="preserve"> PAGEREF _Toc43640757 \h </w:instrText>
+              <w:instrText xml:space="preserve"> PAGEREF _Toc51878123 \h </w:instrText>
             </w:r>
             <w:r>
               <w:rPr>
@@ -1529,75 +1729,7 @@
                 <w:noProof/>
                 <w:webHidden/>
               </w:rPr>
-              <w:t>4</w:t>
-            </w:r>
-            <w:r>
-              <w:rPr>
-                <w:noProof/>
-                <w:webHidden/>
-              </w:rPr>
-              <w:fldChar w:fldCharType="end"/>
-            </w:r>
-          </w:hyperlink>
-        </w:p>
-        <w:p>
-          <w:pPr>
-            <w:pStyle w:val="TDC2"/>
-            <w:tabs>
-              <w:tab w:val="right" w:leader="dot" w:pos="8828"/>
-            </w:tabs>
-            <w:rPr>
-              <w:noProof/>
-            </w:rPr>
-          </w:pPr>
-          <w:hyperlink w:anchor="_Toc43640758" w:history="1">
-            <w:r>
-              <w:rPr>
-                <w:rStyle w:val="Hipervnculo"/>
-                <w:noProof/>
-              </w:rPr>
-              <w:t>Reservar asientos:</w:t>
-            </w:r>
-            <w:r>
-              <w:rPr>
-                <w:noProof/>
-                <w:webHidden/>
-              </w:rPr>
-              <w:tab/>
-            </w:r>
-            <w:r>
-              <w:rPr>
-                <w:noProof/>
-                <w:webHidden/>
-              </w:rPr>
-              <w:fldChar w:fldCharType="begin"/>
-            </w:r>
-            <w:r>
-              <w:rPr>
-                <w:noProof/>
-                <w:webHidden/>
-              </w:rPr>
-              <w:instrText xml:space="preserve"> PAGEREF _Toc43640758 \h </w:instrText>
-            </w:r>
-            <w:r>
-              <w:rPr>
-                <w:noProof/>
-                <w:webHidden/>
-              </w:rPr>
-            </w:r>
-            <w:r>
-              <w:rPr>
-                <w:noProof/>
-                <w:webHidden/>
-              </w:rPr>
-              <w:fldChar w:fldCharType="separate"/>
-            </w:r>
-            <w:r>
-              <w:rPr>
-                <w:noProof/>
-                <w:webHidden/>
-              </w:rPr>
-              <w:t>5</w:t>
+              <w:t>6</w:t>
             </w:r>
             <w:r>
               <w:rPr>
@@ -1615,16 +1747,18 @@
               <w:tab w:val="right" w:leader="dot" w:pos="8828"/>
             </w:tabs>
             <w:rPr>
+              <w:rFonts w:eastAsiaTheme="minorEastAsia"/>
               <w:noProof/>
+              <w:lang w:eastAsia="es-CO"/>
             </w:rPr>
           </w:pPr>
-          <w:hyperlink w:anchor="_Toc43640759" w:history="1">
+          <w:hyperlink w:anchor="_Toc51878124" w:history="1">
             <w:r>
               <w:rPr>
                 <w:rStyle w:val="Hipervnculo"/>
                 <w:noProof/>
               </w:rPr>
-              <w:t>Ruta:</w:t>
+              <w:t>Método:</w:t>
             </w:r>
             <w:r>
               <w:rPr>
@@ -1645,7 +1779,7 @@
                 <w:noProof/>
                 <w:webHidden/>
               </w:rPr>
-              <w:instrText xml:space="preserve"> PAGEREF _Toc43640759 \h </w:instrText>
+              <w:instrText xml:space="preserve"> PAGEREF _Toc51878124 \h </w:instrText>
             </w:r>
             <w:r>
               <w:rPr>
@@ -1665,7 +1799,7 @@
                 <w:noProof/>
                 <w:webHidden/>
               </w:rPr>
-              <w:t>5</w:t>
+              <w:t>6</w:t>
             </w:r>
             <w:r>
               <w:rPr>
@@ -1683,16 +1817,18 @@
               <w:tab w:val="right" w:leader="dot" w:pos="8828"/>
             </w:tabs>
             <w:rPr>
+              <w:rFonts w:eastAsiaTheme="minorEastAsia"/>
               <w:noProof/>
+              <w:lang w:eastAsia="es-CO"/>
             </w:rPr>
           </w:pPr>
-          <w:hyperlink w:anchor="_Toc43640760" w:history="1">
+          <w:hyperlink w:anchor="_Toc51878125" w:history="1">
             <w:r>
               <w:rPr>
                 <w:rStyle w:val="Hipervnculo"/>
                 <w:noProof/>
               </w:rPr>
-              <w:t>Método:</w:t>
+              <w:t>Parámetros de entrada:</w:t>
             </w:r>
             <w:r>
               <w:rPr>
@@ -1713,7 +1849,7 @@
                 <w:noProof/>
                 <w:webHidden/>
               </w:rPr>
-              <w:instrText xml:space="preserve"> PAGEREF _Toc43640760 \h </w:instrText>
+              <w:instrText xml:space="preserve"> PAGEREF _Toc51878125 \h </w:instrText>
             </w:r>
             <w:r>
               <w:rPr>
@@ -1733,7 +1869,7 @@
                 <w:noProof/>
                 <w:webHidden/>
               </w:rPr>
-              <w:t>5</w:t>
+              <w:t>6</w:t>
             </w:r>
             <w:r>
               <w:rPr>
@@ -1751,16 +1887,18 @@
               <w:tab w:val="right" w:leader="dot" w:pos="8828"/>
             </w:tabs>
             <w:rPr>
+              <w:rFonts w:eastAsiaTheme="minorEastAsia"/>
               <w:noProof/>
+              <w:lang w:eastAsia="es-CO"/>
             </w:rPr>
           </w:pPr>
-          <w:hyperlink w:anchor="_Toc43640761" w:history="1">
+          <w:hyperlink w:anchor="_Toc51878126" w:history="1">
             <w:r>
               <w:rPr>
                 <w:rStyle w:val="Hipervnculo"/>
                 <w:noProof/>
               </w:rPr>
-              <w:t>Parámetros de entrada:</w:t>
+              <w:t>Respuesta:</w:t>
             </w:r>
             <w:r>
               <w:rPr>
@@ -1781,7 +1919,7 @@
                 <w:noProof/>
                 <w:webHidden/>
               </w:rPr>
-              <w:instrText xml:space="preserve"> PAGEREF _Toc43640761 \h </w:instrText>
+              <w:instrText xml:space="preserve"> PAGEREF _Toc51878126 \h </w:instrText>
             </w:r>
             <w:r>
               <w:rPr>
@@ -1801,755 +1939,7 @@
                 <w:noProof/>
                 <w:webHidden/>
               </w:rPr>
-              <w:t>5</w:t>
-            </w:r>
-            <w:r>
-              <w:rPr>
-                <w:noProof/>
-                <w:webHidden/>
-              </w:rPr>
-              <w:fldChar w:fldCharType="end"/>
-            </w:r>
-          </w:hyperlink>
-        </w:p>
-        <w:p>
-          <w:pPr>
-            <w:pStyle w:val="TDC3"/>
-            <w:tabs>
-              <w:tab w:val="right" w:leader="dot" w:pos="8828"/>
-            </w:tabs>
-            <w:rPr>
-              <w:noProof/>
-            </w:rPr>
-          </w:pPr>
-          <w:hyperlink w:anchor="_Toc43640762" w:history="1">
-            <w:r>
-              <w:rPr>
-                <w:rStyle w:val="Hipervnculo"/>
-                <w:noProof/>
-              </w:rPr>
-              <w:t>Respuesta:</w:t>
-            </w:r>
-            <w:r>
-              <w:rPr>
-                <w:noProof/>
-                <w:webHidden/>
-              </w:rPr>
-              <w:tab/>
-            </w:r>
-            <w:r>
-              <w:rPr>
-                <w:noProof/>
-                <w:webHidden/>
-              </w:rPr>
-              <w:fldChar w:fldCharType="begin"/>
-            </w:r>
-            <w:r>
-              <w:rPr>
-                <w:noProof/>
-                <w:webHidden/>
-              </w:rPr>
-              <w:instrText xml:space="preserve"> PAGEREF _Toc43640762 \h </w:instrText>
-            </w:r>
-            <w:r>
-              <w:rPr>
-                <w:noProof/>
-                <w:webHidden/>
-              </w:rPr>
-            </w:r>
-            <w:r>
-              <w:rPr>
-                <w:noProof/>
-                <w:webHidden/>
-              </w:rPr>
-              <w:fldChar w:fldCharType="separate"/>
-            </w:r>
-            <w:r>
-              <w:rPr>
-                <w:noProof/>
-                <w:webHidden/>
-              </w:rPr>
-              <w:t>5</w:t>
-            </w:r>
-            <w:r>
-              <w:rPr>
-                <w:noProof/>
-                <w:webHidden/>
-              </w:rPr>
-              <w:fldChar w:fldCharType="end"/>
-            </w:r>
-          </w:hyperlink>
-        </w:p>
-        <w:p>
-          <w:pPr>
-            <w:pStyle w:val="TDC1"/>
-            <w:tabs>
-              <w:tab w:val="right" w:leader="dot" w:pos="8828"/>
-            </w:tabs>
-            <w:rPr>
-              <w:noProof/>
-            </w:rPr>
-          </w:pPr>
-          <w:hyperlink w:anchor="_Toc43640763" w:history="1">
-            <w:r>
-              <w:rPr>
-                <w:rStyle w:val="Hipervnculo"/>
-                <w:noProof/>
-              </w:rPr>
-              <w:t>Métodos para el área administrativa:</w:t>
-            </w:r>
-            <w:r>
-              <w:rPr>
-                <w:noProof/>
-                <w:webHidden/>
-              </w:rPr>
-              <w:tab/>
-            </w:r>
-            <w:r>
-              <w:rPr>
-                <w:noProof/>
-                <w:webHidden/>
-              </w:rPr>
-              <w:fldChar w:fldCharType="begin"/>
-            </w:r>
-            <w:r>
-              <w:rPr>
-                <w:noProof/>
-                <w:webHidden/>
-              </w:rPr>
-              <w:instrText xml:space="preserve"> PAGEREF _Toc43640763 \h </w:instrText>
-            </w:r>
-            <w:r>
-              <w:rPr>
-                <w:noProof/>
-                <w:webHidden/>
-              </w:rPr>
-            </w:r>
-            <w:r>
-              <w:rPr>
-                <w:noProof/>
-                <w:webHidden/>
-              </w:rPr>
-              <w:fldChar w:fldCharType="separate"/>
-            </w:r>
-            <w:r>
-              <w:rPr>
-                <w:noProof/>
-                <w:webHidden/>
-              </w:rPr>
               <w:t>6</w:t>
-            </w:r>
-            <w:r>
-              <w:rPr>
-                <w:noProof/>
-                <w:webHidden/>
-              </w:rPr>
-              <w:fldChar w:fldCharType="end"/>
-            </w:r>
-          </w:hyperlink>
-        </w:p>
-        <w:p>
-          <w:pPr>
-            <w:pStyle w:val="TDC2"/>
-            <w:tabs>
-              <w:tab w:val="right" w:leader="dot" w:pos="8828"/>
-            </w:tabs>
-            <w:rPr>
-              <w:noProof/>
-            </w:rPr>
-          </w:pPr>
-          <w:hyperlink w:anchor="_Toc43640764" w:history="1">
-            <w:r>
-              <w:rPr>
-                <w:rStyle w:val="Hipervnculo"/>
-                <w:noProof/>
-              </w:rPr>
-              <w:t>Listar salas creadas:</w:t>
-            </w:r>
-            <w:r>
-              <w:rPr>
-                <w:noProof/>
-                <w:webHidden/>
-              </w:rPr>
-              <w:tab/>
-            </w:r>
-            <w:r>
-              <w:rPr>
-                <w:noProof/>
-                <w:webHidden/>
-              </w:rPr>
-              <w:fldChar w:fldCharType="begin"/>
-            </w:r>
-            <w:r>
-              <w:rPr>
-                <w:noProof/>
-                <w:webHidden/>
-              </w:rPr>
-              <w:instrText xml:space="preserve"> PAGEREF _Toc43640764 \h </w:instrText>
-            </w:r>
-            <w:r>
-              <w:rPr>
-                <w:noProof/>
-                <w:webHidden/>
-              </w:rPr>
-            </w:r>
-            <w:r>
-              <w:rPr>
-                <w:noProof/>
-                <w:webHidden/>
-              </w:rPr>
-              <w:fldChar w:fldCharType="separate"/>
-            </w:r>
-            <w:r>
-              <w:rPr>
-                <w:noProof/>
-                <w:webHidden/>
-              </w:rPr>
-              <w:t>6</w:t>
-            </w:r>
-            <w:r>
-              <w:rPr>
-                <w:noProof/>
-                <w:webHidden/>
-              </w:rPr>
-              <w:fldChar w:fldCharType="end"/>
-            </w:r>
-          </w:hyperlink>
-        </w:p>
-        <w:p>
-          <w:pPr>
-            <w:pStyle w:val="TDC3"/>
-            <w:tabs>
-              <w:tab w:val="right" w:leader="dot" w:pos="8828"/>
-            </w:tabs>
-            <w:rPr>
-              <w:noProof/>
-            </w:rPr>
-          </w:pPr>
-          <w:hyperlink w:anchor="_Toc43640765" w:history="1">
-            <w:r>
-              <w:rPr>
-                <w:rStyle w:val="Hipervnculo"/>
-                <w:noProof/>
-              </w:rPr>
-              <w:t>Ruta:</w:t>
-            </w:r>
-            <w:r>
-              <w:rPr>
-                <w:noProof/>
-                <w:webHidden/>
-              </w:rPr>
-              <w:tab/>
-            </w:r>
-            <w:r>
-              <w:rPr>
-                <w:noProof/>
-                <w:webHidden/>
-              </w:rPr>
-              <w:fldChar w:fldCharType="begin"/>
-            </w:r>
-            <w:r>
-              <w:rPr>
-                <w:noProof/>
-                <w:webHidden/>
-              </w:rPr>
-              <w:instrText xml:space="preserve"> PAGEREF _Toc43640765 \h </w:instrText>
-            </w:r>
-            <w:r>
-              <w:rPr>
-                <w:noProof/>
-                <w:webHidden/>
-              </w:rPr>
-            </w:r>
-            <w:r>
-              <w:rPr>
-                <w:noProof/>
-                <w:webHidden/>
-              </w:rPr>
-              <w:fldChar w:fldCharType="separate"/>
-            </w:r>
-            <w:r>
-              <w:rPr>
-                <w:noProof/>
-                <w:webHidden/>
-              </w:rPr>
-              <w:t>6</w:t>
-            </w:r>
-            <w:r>
-              <w:rPr>
-                <w:noProof/>
-                <w:webHidden/>
-              </w:rPr>
-              <w:fldChar w:fldCharType="end"/>
-            </w:r>
-          </w:hyperlink>
-        </w:p>
-        <w:p>
-          <w:pPr>
-            <w:pStyle w:val="TDC3"/>
-            <w:tabs>
-              <w:tab w:val="right" w:leader="dot" w:pos="8828"/>
-            </w:tabs>
-            <w:rPr>
-              <w:noProof/>
-            </w:rPr>
-          </w:pPr>
-          <w:hyperlink w:anchor="_Toc43640766" w:history="1">
-            <w:r>
-              <w:rPr>
-                <w:rStyle w:val="Hipervnculo"/>
-                <w:noProof/>
-              </w:rPr>
-              <w:t>Metodo:</w:t>
-            </w:r>
-            <w:r>
-              <w:rPr>
-                <w:noProof/>
-                <w:webHidden/>
-              </w:rPr>
-              <w:tab/>
-            </w:r>
-            <w:r>
-              <w:rPr>
-                <w:noProof/>
-                <w:webHidden/>
-              </w:rPr>
-              <w:fldChar w:fldCharType="begin"/>
-            </w:r>
-            <w:r>
-              <w:rPr>
-                <w:noProof/>
-                <w:webHidden/>
-              </w:rPr>
-              <w:instrText xml:space="preserve"> PAGEREF _Toc43640766 \h </w:instrText>
-            </w:r>
-            <w:r>
-              <w:rPr>
-                <w:noProof/>
-                <w:webHidden/>
-              </w:rPr>
-            </w:r>
-            <w:r>
-              <w:rPr>
-                <w:noProof/>
-                <w:webHidden/>
-              </w:rPr>
-              <w:fldChar w:fldCharType="separate"/>
-            </w:r>
-            <w:r>
-              <w:rPr>
-                <w:noProof/>
-                <w:webHidden/>
-              </w:rPr>
-              <w:t>6</w:t>
-            </w:r>
-            <w:r>
-              <w:rPr>
-                <w:noProof/>
-                <w:webHidden/>
-              </w:rPr>
-              <w:fldChar w:fldCharType="end"/>
-            </w:r>
-          </w:hyperlink>
-        </w:p>
-        <w:p>
-          <w:pPr>
-            <w:pStyle w:val="TDC3"/>
-            <w:tabs>
-              <w:tab w:val="right" w:leader="dot" w:pos="8828"/>
-            </w:tabs>
-            <w:rPr>
-              <w:noProof/>
-            </w:rPr>
-          </w:pPr>
-          <w:hyperlink w:anchor="_Toc43640767" w:history="1">
-            <w:r>
-              <w:rPr>
-                <w:rStyle w:val="Hipervnculo"/>
-                <w:noProof/>
-              </w:rPr>
-              <w:t>Respuesta:</w:t>
-            </w:r>
-            <w:r>
-              <w:rPr>
-                <w:noProof/>
-                <w:webHidden/>
-              </w:rPr>
-              <w:tab/>
-            </w:r>
-            <w:r>
-              <w:rPr>
-                <w:noProof/>
-                <w:webHidden/>
-              </w:rPr>
-              <w:fldChar w:fldCharType="begin"/>
-            </w:r>
-            <w:r>
-              <w:rPr>
-                <w:noProof/>
-                <w:webHidden/>
-              </w:rPr>
-              <w:instrText xml:space="preserve"> PAGEREF _Toc43640767 \h </w:instrText>
-            </w:r>
-            <w:r>
-              <w:rPr>
-                <w:noProof/>
-                <w:webHidden/>
-              </w:rPr>
-            </w:r>
-            <w:r>
-              <w:rPr>
-                <w:noProof/>
-                <w:webHidden/>
-              </w:rPr>
-              <w:fldChar w:fldCharType="separate"/>
-            </w:r>
-            <w:r>
-              <w:rPr>
-                <w:noProof/>
-                <w:webHidden/>
-              </w:rPr>
-              <w:t>6</w:t>
-            </w:r>
-            <w:r>
-              <w:rPr>
-                <w:noProof/>
-                <w:webHidden/>
-              </w:rPr>
-              <w:fldChar w:fldCharType="end"/>
-            </w:r>
-          </w:hyperlink>
-        </w:p>
-        <w:p>
-          <w:pPr>
-            <w:pStyle w:val="TDC2"/>
-            <w:tabs>
-              <w:tab w:val="right" w:leader="dot" w:pos="8828"/>
-            </w:tabs>
-            <w:rPr>
-              <w:noProof/>
-            </w:rPr>
-          </w:pPr>
-          <w:hyperlink w:anchor="_Toc43640768" w:history="1">
-            <w:r>
-              <w:rPr>
-                <w:rStyle w:val="Hipervnculo"/>
-                <w:noProof/>
-              </w:rPr>
-              <w:t>Crear Salas:</w:t>
-            </w:r>
-            <w:r>
-              <w:rPr>
-                <w:noProof/>
-                <w:webHidden/>
-              </w:rPr>
-              <w:tab/>
-            </w:r>
-            <w:r>
-              <w:rPr>
-                <w:noProof/>
-                <w:webHidden/>
-              </w:rPr>
-              <w:fldChar w:fldCharType="begin"/>
-            </w:r>
-            <w:r>
-              <w:rPr>
-                <w:noProof/>
-                <w:webHidden/>
-              </w:rPr>
-              <w:instrText xml:space="preserve"> PAGEREF _Toc43640768 \h </w:instrText>
-            </w:r>
-            <w:r>
-              <w:rPr>
-                <w:noProof/>
-                <w:webHidden/>
-              </w:rPr>
-            </w:r>
-            <w:r>
-              <w:rPr>
-                <w:noProof/>
-                <w:webHidden/>
-              </w:rPr>
-              <w:fldChar w:fldCharType="separate"/>
-            </w:r>
-            <w:r>
-              <w:rPr>
-                <w:noProof/>
-                <w:webHidden/>
-              </w:rPr>
-              <w:t>6</w:t>
-            </w:r>
-            <w:r>
-              <w:rPr>
-                <w:noProof/>
-                <w:webHidden/>
-              </w:rPr>
-              <w:fldChar w:fldCharType="end"/>
-            </w:r>
-          </w:hyperlink>
-        </w:p>
-        <w:p>
-          <w:pPr>
-            <w:pStyle w:val="TDC3"/>
-            <w:tabs>
-              <w:tab w:val="right" w:leader="dot" w:pos="8828"/>
-            </w:tabs>
-            <w:rPr>
-              <w:noProof/>
-            </w:rPr>
-          </w:pPr>
-          <w:hyperlink w:anchor="_Toc43640769" w:history="1">
-            <w:r>
-              <w:rPr>
-                <w:rStyle w:val="Hipervnculo"/>
-                <w:noProof/>
-              </w:rPr>
-              <w:t>Ruta:</w:t>
-            </w:r>
-            <w:r>
-              <w:rPr>
-                <w:noProof/>
-                <w:webHidden/>
-              </w:rPr>
-              <w:tab/>
-            </w:r>
-            <w:r>
-              <w:rPr>
-                <w:noProof/>
-                <w:webHidden/>
-              </w:rPr>
-              <w:fldChar w:fldCharType="begin"/>
-            </w:r>
-            <w:r>
-              <w:rPr>
-                <w:noProof/>
-                <w:webHidden/>
-              </w:rPr>
-              <w:instrText xml:space="preserve"> PAGEREF _Toc43640769 \h </w:instrText>
-            </w:r>
-            <w:r>
-              <w:rPr>
-                <w:noProof/>
-                <w:webHidden/>
-              </w:rPr>
-            </w:r>
-            <w:r>
-              <w:rPr>
-                <w:noProof/>
-                <w:webHidden/>
-              </w:rPr>
-              <w:fldChar w:fldCharType="separate"/>
-            </w:r>
-            <w:r>
-              <w:rPr>
-                <w:noProof/>
-                <w:webHidden/>
-              </w:rPr>
-              <w:t>6</w:t>
-            </w:r>
-            <w:r>
-              <w:rPr>
-                <w:noProof/>
-                <w:webHidden/>
-              </w:rPr>
-              <w:fldChar w:fldCharType="end"/>
-            </w:r>
-          </w:hyperlink>
-        </w:p>
-        <w:p>
-          <w:pPr>
-            <w:pStyle w:val="TDC3"/>
-            <w:tabs>
-              <w:tab w:val="right" w:leader="dot" w:pos="8828"/>
-            </w:tabs>
-            <w:rPr>
-              <w:noProof/>
-            </w:rPr>
-          </w:pPr>
-          <w:hyperlink w:anchor="_Toc43640770" w:history="1">
-            <w:r>
-              <w:rPr>
-                <w:rStyle w:val="Hipervnculo"/>
-                <w:noProof/>
-              </w:rPr>
-              <w:t>Método:</w:t>
-            </w:r>
-            <w:r>
-              <w:rPr>
-                <w:noProof/>
-                <w:webHidden/>
-              </w:rPr>
-              <w:tab/>
-            </w:r>
-            <w:r>
-              <w:rPr>
-                <w:noProof/>
-                <w:webHidden/>
-              </w:rPr>
-              <w:fldChar w:fldCharType="begin"/>
-            </w:r>
-            <w:r>
-              <w:rPr>
-                <w:noProof/>
-                <w:webHidden/>
-              </w:rPr>
-              <w:instrText xml:space="preserve"> PAGEREF _Toc43640770 \h </w:instrText>
-            </w:r>
-            <w:r>
-              <w:rPr>
-                <w:noProof/>
-                <w:webHidden/>
-              </w:rPr>
-            </w:r>
-            <w:r>
-              <w:rPr>
-                <w:noProof/>
-                <w:webHidden/>
-              </w:rPr>
-              <w:fldChar w:fldCharType="separate"/>
-            </w:r>
-            <w:r>
-              <w:rPr>
-                <w:noProof/>
-                <w:webHidden/>
-              </w:rPr>
-              <w:t>6</w:t>
-            </w:r>
-            <w:r>
-              <w:rPr>
-                <w:noProof/>
-                <w:webHidden/>
-              </w:rPr>
-              <w:fldChar w:fldCharType="end"/>
-            </w:r>
-          </w:hyperlink>
-        </w:p>
-        <w:p>
-          <w:pPr>
-            <w:pStyle w:val="TDC3"/>
-            <w:tabs>
-              <w:tab w:val="right" w:leader="dot" w:pos="8828"/>
-            </w:tabs>
-            <w:rPr>
-              <w:noProof/>
-            </w:rPr>
-          </w:pPr>
-          <w:hyperlink w:anchor="_Toc43640771" w:history="1">
-            <w:r>
-              <w:rPr>
-                <w:rStyle w:val="Hipervnculo"/>
-                <w:noProof/>
-              </w:rPr>
-              <w:t>Parámetros de entrada:</w:t>
-            </w:r>
-            <w:r>
-              <w:rPr>
-                <w:noProof/>
-                <w:webHidden/>
-              </w:rPr>
-              <w:tab/>
-            </w:r>
-            <w:r>
-              <w:rPr>
-                <w:noProof/>
-                <w:webHidden/>
-              </w:rPr>
-              <w:fldChar w:fldCharType="begin"/>
-            </w:r>
-            <w:r>
-              <w:rPr>
-                <w:noProof/>
-                <w:webHidden/>
-              </w:rPr>
-              <w:instrText xml:space="preserve"> PAGEREF _Toc43640771 \h </w:instrText>
-            </w:r>
-            <w:r>
-              <w:rPr>
-                <w:noProof/>
-                <w:webHidden/>
-              </w:rPr>
-            </w:r>
-            <w:r>
-              <w:rPr>
-                <w:noProof/>
-                <w:webHidden/>
-              </w:rPr>
-              <w:fldChar w:fldCharType="separate"/>
-            </w:r>
-            <w:r>
-              <w:rPr>
-                <w:noProof/>
-                <w:webHidden/>
-              </w:rPr>
-              <w:t>7</w:t>
-            </w:r>
-            <w:r>
-              <w:rPr>
-                <w:noProof/>
-                <w:webHidden/>
-              </w:rPr>
-              <w:fldChar w:fldCharType="end"/>
-            </w:r>
-          </w:hyperlink>
-        </w:p>
-        <w:p>
-          <w:pPr>
-            <w:pStyle w:val="TDC3"/>
-            <w:tabs>
-              <w:tab w:val="right" w:leader="dot" w:pos="8828"/>
-            </w:tabs>
-            <w:rPr>
-              <w:noProof/>
-            </w:rPr>
-          </w:pPr>
-          <w:hyperlink w:anchor="_Toc43640772" w:history="1">
-            <w:r>
-              <w:rPr>
-                <w:rStyle w:val="Hipervnculo"/>
-                <w:noProof/>
-              </w:rPr>
-              <w:t>Respuesta:</w:t>
-            </w:r>
-            <w:r>
-              <w:rPr>
-                <w:noProof/>
-                <w:webHidden/>
-              </w:rPr>
-              <w:tab/>
-            </w:r>
-            <w:r>
-              <w:rPr>
-                <w:noProof/>
-                <w:webHidden/>
-              </w:rPr>
-              <w:fldChar w:fldCharType="begin"/>
-            </w:r>
-            <w:r>
-              <w:rPr>
-                <w:noProof/>
-                <w:webHidden/>
-              </w:rPr>
-              <w:instrText xml:space="preserve"> PAGEREF _Toc43640772 \h </w:instrText>
-            </w:r>
-            <w:r>
-              <w:rPr>
-                <w:noProof/>
-                <w:webHidden/>
-              </w:rPr>
-            </w:r>
-            <w:r>
-              <w:rPr>
-                <w:noProof/>
-                <w:webHidden/>
-              </w:rPr>
-              <w:fldChar w:fldCharType="separate"/>
-            </w:r>
-            <w:r>
-              <w:rPr>
-                <w:noProof/>
-                <w:webHidden/>
-              </w:rPr>
-              <w:t>7</w:t>
             </w:r>
             <w:r>
               <w:rPr>
@@ -2633,7 +2023,20 @@
       <w:pPr>
         <w:pStyle w:val="Ttulo1"/>
       </w:pPr>
-      <w:bookmarkStart w:id="0" w:name="_Toc43640736"/>
+      <w:r>
+        <w:t>Subdominio del api:</w:t>
+      </w:r>
+    </w:p>
+    <w:p>
+      <w:r>
+        <w:t>http://api.autocinema33.com</w:t>
+      </w:r>
+    </w:p>
+    <w:p>
+      <w:pPr>
+        <w:pStyle w:val="Ttulo1"/>
+      </w:pPr>
+      <w:bookmarkStart w:id="0" w:name="_Toc51878100"/>
       <w:r>
         <w:t>Métodos para la página web</w:t>
       </w:r>
@@ -2651,7 +2054,7 @@
       <w:pPr>
         <w:pStyle w:val="Ttulo2"/>
       </w:pPr>
-      <w:bookmarkStart w:id="1" w:name="_Toc43640737"/>
+      <w:bookmarkStart w:id="1" w:name="_Toc51878101"/>
       <w:r>
         <w:t>Proyecciones:</w:t>
       </w:r>
@@ -2672,7 +2075,7 @@
       <w:pPr>
         <w:pStyle w:val="Ttulo3"/>
       </w:pPr>
-      <w:bookmarkStart w:id="2" w:name="_Toc43640738"/>
+      <w:bookmarkStart w:id="2" w:name="_Toc51878102"/>
       <w:r>
         <w:t>Ruta:</w:t>
       </w:r>
@@ -2680,30 +2083,6 @@
     </w:p>
     <w:p>
       <w:r>
-        <w:t>Api-</w:t>
-      </w:r>
-      <w:proofErr w:type="spellStart"/>
-      <w:r>
-        <w:t>rest</w:t>
-      </w:r>
-      <w:proofErr w:type="spellEnd"/>
-      <w:r>
-        <w:t>-</w:t>
-      </w:r>
-      <w:proofErr w:type="spellStart"/>
-      <w:r>
-        <w:t>autocinema</w:t>
-      </w:r>
-      <w:proofErr w:type="spellEnd"/>
-      <w:r>
-        <w:t>/</w:t>
-      </w:r>
-      <w:proofErr w:type="spellStart"/>
-      <w:r>
-        <w:t>public</w:t>
-      </w:r>
-      <w:proofErr w:type="spellEnd"/>
-      <w:r>
         <w:t>/proyecciones/</w:t>
       </w:r>
     </w:p>
@@ -2711,7 +2090,7 @@
       <w:pPr>
         <w:pStyle w:val="Ttulo3"/>
       </w:pPr>
-      <w:bookmarkStart w:id="3" w:name="_Toc43640739"/>
+      <w:bookmarkStart w:id="3" w:name="_Toc51878103"/>
       <w:r>
         <w:t>Método:</w:t>
       </w:r>
@@ -2730,7 +2109,7 @@
       <w:pPr>
         <w:pStyle w:val="Ttulo3"/>
       </w:pPr>
-      <w:bookmarkStart w:id="4" w:name="_Toc43640740"/>
+      <w:bookmarkStart w:id="4" w:name="_Toc51878104"/>
       <w:r>
         <w:t>Parámetros de entrada:</w:t>
       </w:r>
@@ -2756,7 +2135,7 @@
       <w:pPr>
         <w:pStyle w:val="Ttulo3"/>
       </w:pPr>
-      <w:bookmarkStart w:id="5" w:name="_Toc43640741"/>
+      <w:bookmarkStart w:id="5" w:name="_Toc51878105"/>
       <w:r>
         <w:t>Respuesta:</w:t>
       </w:r>
@@ -2832,6 +2211,7 @@
     </w:p>
     <w:p>
       <w:r>
+        <w:lastRenderedPageBreak/>
         <w:tab/>
       </w:r>
       <w:r>
@@ -2877,7 +2257,6 @@
     </w:p>
     <w:p>
       <w:r>
-        <w:lastRenderedPageBreak/>
         <w:tab/>
       </w:r>
       <w:r>
@@ -3053,7 +2432,7 @@
       <w:pPr>
         <w:pStyle w:val="Ttulo2"/>
       </w:pPr>
-      <w:bookmarkStart w:id="6" w:name="_Toc43640742"/>
+      <w:bookmarkStart w:id="6" w:name="_Toc51878106"/>
       <w:r>
         <w:t>Proyección:</w:t>
       </w:r>
@@ -3068,7 +2447,7 @@
       <w:pPr>
         <w:pStyle w:val="Ttulo3"/>
       </w:pPr>
-      <w:bookmarkStart w:id="7" w:name="_Toc43640743"/>
+      <w:bookmarkStart w:id="7" w:name="_Toc51878107"/>
       <w:r>
         <w:t>Ruta:</w:t>
       </w:r>
@@ -3076,26 +2455,193 @@
     </w:p>
     <w:p>
       <w:r>
-        <w:t>Api-</w:t>
-      </w:r>
-      <w:proofErr w:type="spellStart"/>
-      <w:r>
-        <w:t>rest</w:t>
-      </w:r>
-      <w:proofErr w:type="spellEnd"/>
-      <w:r>
-        <w:t>-</w:t>
-      </w:r>
-      <w:proofErr w:type="spellStart"/>
-      <w:r>
-        <w:t>autociname</w:t>
-      </w:r>
-      <w:proofErr w:type="spellEnd"/>
-      <w:r>
         <w:t>/</w:t>
       </w:r>
       <w:proofErr w:type="spellStart"/>
       <w:r>
+        <w:t>proyeccion</w:t>
+      </w:r>
+      <w:proofErr w:type="spellEnd"/>
+    </w:p>
+    <w:p>
+      <w:pPr>
+        <w:pStyle w:val="Ttulo3"/>
+      </w:pPr>
+      <w:bookmarkStart w:id="8" w:name="_Toc51878108"/>
+      <w:r>
+        <w:t>Método:</w:t>
+      </w:r>
+      <w:bookmarkEnd w:id="8"/>
+      <w:r>
+        <w:t xml:space="preserve"> </w:t>
+      </w:r>
+    </w:p>
+    <w:p>
+      <w:r>
+        <w:t>Post</w:t>
+      </w:r>
+    </w:p>
+    <w:p>
+      <w:pPr>
+        <w:pStyle w:val="Ttulo3"/>
+      </w:pPr>
+      <w:bookmarkStart w:id="9" w:name="_Toc51878109"/>
+      <w:r>
+        <w:t>Parámetros de entrada:</w:t>
+      </w:r>
+      <w:bookmarkEnd w:id="9"/>
+    </w:p>
+    <w:p>
+      <w:r>
+        <w:t>Data: {</w:t>
+      </w:r>
+    </w:p>
+    <w:p>
+      <w:r>
+        <w:tab/>
+        <w:t>“fechaProyeccion”:”2020-</w:t>
+      </w:r>
+      <w:r>
+        <w:t>09-20</w:t>
+      </w:r>
+      <w:r>
+        <w:t>”</w:t>
+      </w:r>
+    </w:p>
+    <w:p>
+      <w:r>
+        <w:t>}</w:t>
+      </w:r>
+    </w:p>
+    <w:p>
+      <w:pPr>
+        <w:pStyle w:val="Ttulo3"/>
+      </w:pPr>
+      <w:bookmarkStart w:id="10" w:name="_Toc51878110"/>
+      <w:r>
+        <w:t>Respuesta:</w:t>
+      </w:r>
+      <w:bookmarkEnd w:id="10"/>
+    </w:p>
+    <w:p>
+      <w:r>
+        <w:t>Si la respuesta es correcta se recibirá un mensaje como el siguiente:</w:t>
+      </w:r>
+    </w:p>
+    <w:p>
+      <w:bookmarkStart w:id="11" w:name="_Toc51878111"/>
+      <w:r>
+        <w:lastRenderedPageBreak/>
+        <w:t>{</w:t>
+      </w:r>
+    </w:p>
+    <w:p>
+      <w:r>
+        <w:t xml:space="preserve">    "</w:t>
+      </w:r>
+      <w:proofErr w:type="spellStart"/>
+      <w:r>
+        <w:t>code</w:t>
+      </w:r>
+      <w:proofErr w:type="spellEnd"/>
+      <w:r>
+        <w:t>": 200,</w:t>
+      </w:r>
+    </w:p>
+    <w:p>
+      <w:r>
+        <w:t xml:space="preserve">    "status": "</w:t>
+      </w:r>
+      <w:proofErr w:type="spellStart"/>
+      <w:r>
+        <w:t>success</w:t>
+      </w:r>
+      <w:proofErr w:type="spellEnd"/>
+      <w:r>
+        <w:t>",</w:t>
+      </w:r>
+    </w:p>
+    <w:p>
+      <w:r>
+        <w:t xml:space="preserve">    "</w:t>
+      </w:r>
+      <w:proofErr w:type="spellStart"/>
+      <w:r>
+        <w:t>message</w:t>
+      </w:r>
+      <w:proofErr w:type="spellEnd"/>
+      <w:r>
+        <w:t>": "Proyecciones disponibles",</w:t>
+      </w:r>
+    </w:p>
+    <w:p>
+      <w:r>
+        <w:t xml:space="preserve">    "proyecciones": [</w:t>
+      </w:r>
+    </w:p>
+    <w:p>
+      <w:r>
+        <w:t xml:space="preserve">        {</w:t>
+      </w:r>
+    </w:p>
+    <w:p>
+      <w:r>
+        <w:t xml:space="preserve">            "</w:t>
+      </w:r>
+      <w:proofErr w:type="spellStart"/>
+      <w:r>
+        <w:t>idProyeccion</w:t>
+      </w:r>
+      <w:proofErr w:type="spellEnd"/>
+      <w:r>
+        <w:t>": 1,</w:t>
+      </w:r>
+    </w:p>
+    <w:p>
+      <w:r>
+        <w:t xml:space="preserve">            "titulo": "</w:t>
+      </w:r>
+      <w:proofErr w:type="spellStart"/>
+      <w:r>
+        <w:t>Pelicula</w:t>
+      </w:r>
+      <w:proofErr w:type="spellEnd"/>
+      <w:r>
+        <w:t xml:space="preserve"> 1",</w:t>
+      </w:r>
+    </w:p>
+    <w:p>
+      <w:r>
+        <w:t xml:space="preserve">            "</w:t>
+      </w:r>
+      <w:proofErr w:type="spellStart"/>
+      <w:r>
+        <w:t>fechaProyeccion</w:t>
+      </w:r>
+      <w:proofErr w:type="spellEnd"/>
+      <w:r>
+        <w:t>": "2020-09-20",</w:t>
+      </w:r>
+    </w:p>
+    <w:p>
+      <w:r>
+        <w:t xml:space="preserve">            "</w:t>
+      </w:r>
+      <w:proofErr w:type="spellStart"/>
+      <w:r>
+        <w:t>horaFuncion</w:t>
+      </w:r>
+      <w:proofErr w:type="spellEnd"/>
+      <w:r>
+        <w:t>": "18:00:00",</w:t>
+      </w:r>
+    </w:p>
+    <w:p>
+      <w:r>
+        <w:t xml:space="preserve">            "imagen": "</w:t>
+      </w:r>
+      <w:proofErr w:type="spellStart"/>
+      <w:r>
         <w:t>public</w:t>
       </w:r>
       <w:proofErr w:type="spellEnd"/>
@@ -3104,411 +2650,445 @@
       </w:r>
       <w:proofErr w:type="spellStart"/>
       <w:r>
-        <w:t>proyeccion</w:t>
+        <w:t>imagenes</w:t>
+      </w:r>
+      <w:proofErr w:type="spellEnd"/>
+      <w:r>
+        <w:t>/poster-2.png",</w:t>
+      </w:r>
+    </w:p>
+    <w:p>
+      <w:r>
+        <w:t xml:space="preserve">            "</w:t>
+      </w:r>
+      <w:proofErr w:type="spellStart"/>
+      <w:r>
+        <w:t>funcionDisponible</w:t>
+      </w:r>
+      <w:proofErr w:type="spellEnd"/>
+      <w:r>
+        <w:t>": "Función no disponible"</w:t>
+      </w:r>
+    </w:p>
+    <w:p>
+      <w:r>
+        <w:t xml:space="preserve">        },</w:t>
+      </w:r>
+    </w:p>
+    <w:p>
+      <w:r>
+        <w:t xml:space="preserve">        {</w:t>
+      </w:r>
+    </w:p>
+    <w:p>
+      <w:r>
+        <w:t xml:space="preserve">            "</w:t>
+      </w:r>
+      <w:proofErr w:type="spellStart"/>
+      <w:r>
+        <w:t>idProyeccion</w:t>
+      </w:r>
+      <w:proofErr w:type="spellEnd"/>
+      <w:r>
+        <w:t>": 2,</w:t>
+      </w:r>
+    </w:p>
+    <w:p>
+      <w:r>
+        <w:t xml:space="preserve">            "titulo": "</w:t>
+      </w:r>
+      <w:proofErr w:type="spellStart"/>
+      <w:r>
+        <w:t>Pelicula</w:t>
+      </w:r>
+      <w:proofErr w:type="spellEnd"/>
+      <w:r>
+        <w:t xml:space="preserve"> 1",</w:t>
+      </w:r>
+    </w:p>
+    <w:p>
+      <w:r>
+        <w:t xml:space="preserve">            "</w:t>
+      </w:r>
+      <w:proofErr w:type="spellStart"/>
+      <w:r>
+        <w:t>fechaProyeccion</w:t>
+      </w:r>
+      <w:proofErr w:type="spellEnd"/>
+      <w:r>
+        <w:t>": "2020-09-20",</w:t>
+      </w:r>
+    </w:p>
+    <w:p>
+      <w:r>
+        <w:t xml:space="preserve">            "</w:t>
+      </w:r>
+      <w:proofErr w:type="spellStart"/>
+      <w:r>
+        <w:t>horaFuncion</w:t>
+      </w:r>
+      <w:proofErr w:type="spellEnd"/>
+      <w:r>
+        <w:t>": "09:00:00",</w:t>
+      </w:r>
+    </w:p>
+    <w:p>
+      <w:r>
+        <w:t xml:space="preserve">            "imagen": "</w:t>
+      </w:r>
+      <w:proofErr w:type="spellStart"/>
+      <w:r>
+        <w:t>public</w:t>
       </w:r>
       <w:proofErr w:type="spellEnd"/>
       <w:r>
         <w:t>/</w:t>
       </w:r>
+      <w:proofErr w:type="spellStart"/>
+      <w:r>
+        <w:t>imagenes</w:t>
+      </w:r>
+      <w:proofErr w:type="spellEnd"/>
+      <w:r>
+        <w:t>/poster-2.png",</w:t>
+      </w:r>
+    </w:p>
+    <w:p>
+      <w:r>
+        <w:t xml:space="preserve">            "</w:t>
+      </w:r>
+      <w:proofErr w:type="spellStart"/>
+      <w:r>
+        <w:t>funcionDisponible</w:t>
+      </w:r>
+      <w:proofErr w:type="spellEnd"/>
+      <w:r>
+        <w:t>": "Función no disponible"</w:t>
+      </w:r>
+    </w:p>
+    <w:p>
+      <w:r>
+        <w:t xml:space="preserve">        },</w:t>
+      </w:r>
+    </w:p>
+    <w:p>
+      <w:r>
+        <w:t xml:space="preserve">        {</w:t>
+      </w:r>
+    </w:p>
+    <w:p>
+      <w:r>
+        <w:t xml:space="preserve">            "</w:t>
+      </w:r>
+      <w:proofErr w:type="spellStart"/>
+      <w:r>
+        <w:t>idProyeccion</w:t>
+      </w:r>
+      <w:proofErr w:type="spellEnd"/>
+      <w:r>
+        <w:t>": 3,</w:t>
+      </w:r>
+    </w:p>
+    <w:p>
+      <w:r>
+        <w:t xml:space="preserve">            "titulo": "</w:t>
+      </w:r>
+      <w:proofErr w:type="spellStart"/>
+      <w:r>
+        <w:t>Pelicula</w:t>
+      </w:r>
+      <w:proofErr w:type="spellEnd"/>
+      <w:r>
+        <w:t xml:space="preserve"> 3",</w:t>
+      </w:r>
+    </w:p>
+    <w:p>
+      <w:r>
+        <w:t xml:space="preserve">            "</w:t>
+      </w:r>
+      <w:proofErr w:type="spellStart"/>
+      <w:r>
+        <w:t>fechaProyeccion</w:t>
+      </w:r>
+      <w:proofErr w:type="spellEnd"/>
+      <w:r>
+        <w:t>": "2020-09-20",</w:t>
+      </w:r>
+    </w:p>
+    <w:p>
+      <w:r>
+        <w:t xml:space="preserve">            "</w:t>
+      </w:r>
+      <w:proofErr w:type="spellStart"/>
+      <w:r>
+        <w:t>horaFuncion</w:t>
+      </w:r>
+      <w:proofErr w:type="spellEnd"/>
+      <w:r>
+        <w:t>": "07:30:00",</w:t>
+      </w:r>
+    </w:p>
+    <w:p>
+      <w:r>
+        <w:t xml:space="preserve">            "imagen": "</w:t>
+      </w:r>
+      <w:proofErr w:type="spellStart"/>
+      <w:r>
+        <w:t>public</w:t>
+      </w:r>
+      <w:proofErr w:type="spellEnd"/>
+      <w:r>
+        <w:t>/</w:t>
+      </w:r>
+      <w:proofErr w:type="spellStart"/>
+      <w:r>
+        <w:t>imagenes</w:t>
+      </w:r>
+      <w:proofErr w:type="spellEnd"/>
+      <w:r>
+        <w:t>/poster-2.png",</w:t>
+      </w:r>
+    </w:p>
+    <w:p>
+      <w:r>
+        <w:t xml:space="preserve">            "</w:t>
+      </w:r>
+      <w:proofErr w:type="spellStart"/>
+      <w:r>
+        <w:t>funcionDisponible</w:t>
+      </w:r>
+      <w:proofErr w:type="spellEnd"/>
+      <w:r>
+        <w:t>": "Función no disponible"</w:t>
+      </w:r>
+    </w:p>
+    <w:p>
+      <w:r>
+        <w:t xml:space="preserve">        },</w:t>
+      </w:r>
+    </w:p>
+    <w:p>
+      <w:r>
+        <w:lastRenderedPageBreak/>
+        <w:t xml:space="preserve">        {</w:t>
+      </w:r>
+    </w:p>
+    <w:p>
+      <w:r>
+        <w:t xml:space="preserve">            "</w:t>
+      </w:r>
+      <w:proofErr w:type="spellStart"/>
+      <w:r>
+        <w:t>idProyeccion</w:t>
+      </w:r>
+      <w:proofErr w:type="spellEnd"/>
+      <w:r>
+        <w:t>": 4,</w:t>
+      </w:r>
+    </w:p>
+    <w:p>
+      <w:r>
+        <w:t xml:space="preserve">            "titulo": "</w:t>
+      </w:r>
+      <w:proofErr w:type="spellStart"/>
+      <w:r>
+        <w:t>Pelicula</w:t>
+      </w:r>
+      <w:proofErr w:type="spellEnd"/>
+      <w:r>
+        <w:t xml:space="preserve"> 2",</w:t>
+      </w:r>
+    </w:p>
+    <w:p>
+      <w:r>
+        <w:t xml:space="preserve">            "</w:t>
+      </w:r>
+      <w:proofErr w:type="spellStart"/>
+      <w:r>
+        <w:t>fechaProyeccion</w:t>
+      </w:r>
+      <w:proofErr w:type="spellEnd"/>
+      <w:r>
+        <w:t>": "2020-09-20",</w:t>
+      </w:r>
+    </w:p>
+    <w:p>
+      <w:r>
+        <w:t xml:space="preserve">            "</w:t>
+      </w:r>
+      <w:proofErr w:type="spellStart"/>
+      <w:r>
+        <w:t>horaFuncion</w:t>
+      </w:r>
+      <w:proofErr w:type="spellEnd"/>
+      <w:r>
+        <w:t>": "14:00:00",</w:t>
+      </w:r>
+    </w:p>
+    <w:p>
+      <w:r>
+        <w:t xml:space="preserve">            "imagen": "</w:t>
+      </w:r>
+      <w:proofErr w:type="spellStart"/>
+      <w:r>
+        <w:t>public</w:t>
+      </w:r>
+      <w:proofErr w:type="spellEnd"/>
+      <w:r>
+        <w:t>/</w:t>
+      </w:r>
+      <w:proofErr w:type="spellStart"/>
+      <w:r>
+        <w:t>imagenes</w:t>
+      </w:r>
+      <w:proofErr w:type="spellEnd"/>
+      <w:r>
+        <w:t>/poster-2.png",</w:t>
+      </w:r>
+    </w:p>
+    <w:p>
+      <w:r>
+        <w:t xml:space="preserve">            "</w:t>
+      </w:r>
+      <w:proofErr w:type="spellStart"/>
+      <w:r>
+        <w:t>funcionDisponible</w:t>
+      </w:r>
+      <w:proofErr w:type="spellEnd"/>
+      <w:r>
+        <w:t>": "Función no disponible"</w:t>
+      </w:r>
+    </w:p>
+    <w:p>
+      <w:r>
+        <w:t xml:space="preserve">        },</w:t>
+      </w:r>
+    </w:p>
+    <w:p>
+      <w:r>
+        <w:t xml:space="preserve">        {</w:t>
+      </w:r>
+    </w:p>
+    <w:p>
+      <w:r>
+        <w:t xml:space="preserve">            "</w:t>
+      </w:r>
+      <w:proofErr w:type="spellStart"/>
+      <w:r>
+        <w:t>idProyeccion</w:t>
+      </w:r>
+      <w:proofErr w:type="spellEnd"/>
+      <w:r>
+        <w:t>": 7,</w:t>
+      </w:r>
+    </w:p>
+    <w:p>
+      <w:r>
+        <w:t xml:space="preserve">            "titulo": "</w:t>
+      </w:r>
+      <w:proofErr w:type="spellStart"/>
+      <w:r>
+        <w:t>Pelicula</w:t>
+      </w:r>
+      <w:proofErr w:type="spellEnd"/>
+      <w:r>
+        <w:t xml:space="preserve"> 1",</w:t>
+      </w:r>
+    </w:p>
+    <w:p>
+      <w:r>
+        <w:t xml:space="preserve">            "</w:t>
+      </w:r>
+      <w:proofErr w:type="spellStart"/>
+      <w:r>
+        <w:t>fechaProyeccion</w:t>
+      </w:r>
+      <w:proofErr w:type="spellEnd"/>
+      <w:r>
+        <w:t>": "2020-09-20",</w:t>
+      </w:r>
+    </w:p>
+    <w:p>
+      <w:r>
+        <w:t xml:space="preserve">            "</w:t>
+      </w:r>
+      <w:proofErr w:type="spellStart"/>
+      <w:r>
+        <w:t>horaFuncion</w:t>
+      </w:r>
+      <w:proofErr w:type="spellEnd"/>
+      <w:r>
+        <w:t>": "13:00:00",</w:t>
+      </w:r>
+    </w:p>
+    <w:p>
+      <w:r>
+        <w:t xml:space="preserve">            "imagen": "</w:t>
+      </w:r>
+      <w:proofErr w:type="spellStart"/>
+      <w:r>
+        <w:t>public</w:t>
+      </w:r>
+      <w:proofErr w:type="spellEnd"/>
+      <w:r>
+        <w:t>/</w:t>
+      </w:r>
+      <w:proofErr w:type="spellStart"/>
+      <w:r>
+        <w:t>imagenes</w:t>
+      </w:r>
+      <w:proofErr w:type="spellEnd"/>
+      <w:r>
+        <w:t>/poster-2.png",</w:t>
+      </w:r>
+    </w:p>
+    <w:p>
+      <w:r>
+        <w:t xml:space="preserve">            "</w:t>
+      </w:r>
+      <w:proofErr w:type="spellStart"/>
+      <w:r>
+        <w:t>funcionDisponible</w:t>
+      </w:r>
+      <w:proofErr w:type="spellEnd"/>
+      <w:r>
+        <w:t>": "Función no disponible"</w:t>
+      </w:r>
+    </w:p>
+    <w:p>
+      <w:r>
+        <w:t xml:space="preserve">        }</w:t>
+      </w:r>
+    </w:p>
+    <w:p>
+      <w:r>
+        <w:t xml:space="preserve">    ]</w:t>
+      </w:r>
+    </w:p>
+    <w:p>
+      <w:r>
+        <w:t>}</w:t>
+      </w:r>
+    </w:p>
+    <w:p>
+      <w:pPr>
+        <w:pStyle w:val="Ttulo2"/>
+      </w:pPr>
+      <w:r>
+        <w:t>Productos:</w:t>
+      </w:r>
+      <w:bookmarkEnd w:id="11"/>
+    </w:p>
+    <w:p>
+      <w:r>
+        <w:t>Esta ruta es usada para obtener los productos de una categoría indicada.</w:t>
+      </w:r>
     </w:p>
     <w:p>
       <w:pPr>
         <w:pStyle w:val="Ttulo3"/>
       </w:pPr>
-      <w:bookmarkStart w:id="8" w:name="_Toc43640744"/>
-      <w:r>
-        <w:t>Método:</w:t>
-      </w:r>
-      <w:bookmarkEnd w:id="8"/>
-      <w:r>
-        <w:t xml:space="preserve"> </w:t>
-      </w:r>
-    </w:p>
-    <w:p>
-      <w:r>
-        <w:t>Post</w:t>
-      </w:r>
-    </w:p>
-    <w:p>
-      <w:pPr>
-        <w:pStyle w:val="Ttulo3"/>
-      </w:pPr>
-      <w:bookmarkStart w:id="9" w:name="_Toc43640745"/>
-      <w:r>
-        <w:t>Parámetros de entrada:</w:t>
-      </w:r>
-      <w:bookmarkEnd w:id="9"/>
-    </w:p>
-    <w:p>
-      <w:r>
-        <w:t>Data: {</w:t>
-      </w:r>
-    </w:p>
-    <w:p>
-      <w:r>
-        <w:tab/>
-        <w:t>“fechaProyeccion”:”2020-06-21”</w:t>
-      </w:r>
-    </w:p>
-    <w:p>
-      <w:r>
-        <w:t>}</w:t>
-      </w:r>
-    </w:p>
-    <w:p>
-      <w:pPr>
-        <w:pStyle w:val="Ttulo3"/>
-      </w:pPr>
-      <w:bookmarkStart w:id="10" w:name="_Toc43640746"/>
-      <w:r>
-        <w:t>Respuesta:</w:t>
-      </w:r>
-      <w:bookmarkEnd w:id="10"/>
-    </w:p>
-    <w:p>
-      <w:r>
-        <w:t>Si la respuesta es correcta se recibirá un mensaje como el siguiente:</w:t>
-      </w:r>
-    </w:p>
-    <w:p>
-      <w:pPr>
-        <w:pStyle w:val="Sinespaciado"/>
-        <w:rPr>
-          <w:lang w:val="en-US"/>
-        </w:rPr>
-      </w:pPr>
-      <w:r>
-        <w:rPr>
-          <w:lang w:val="en-US"/>
-        </w:rPr>
-        <w:t>Resp: {</w:t>
-      </w:r>
-    </w:p>
-    <w:p>
-      <w:pPr>
-        <w:pStyle w:val="Sinespaciado"/>
-        <w:rPr>
-          <w:lang w:val="en-US"/>
-        </w:rPr>
-      </w:pPr>
-      <w:r>
-        <w:rPr>
-          <w:lang w:val="en-US"/>
-        </w:rPr>
-        <w:tab/>
-        <w:t>“code”: 200,</w:t>
-      </w:r>
-    </w:p>
-    <w:p>
-      <w:pPr>
-        <w:pStyle w:val="Sinespaciado"/>
-        <w:rPr>
-          <w:lang w:val="en-US"/>
-        </w:rPr>
-      </w:pPr>
-      <w:r>
-        <w:rPr>
-          <w:lang w:val="en-US"/>
-        </w:rPr>
-        <w:tab/>
-        <w:t>“status”: “success”,</w:t>
-      </w:r>
-    </w:p>
-    <w:p>
-      <w:pPr>
-        <w:pStyle w:val="Sinespaciado"/>
-        <w:rPr>
-          <w:lang w:val="en-US"/>
-        </w:rPr>
-      </w:pPr>
-      <w:r>
-        <w:rPr>
-          <w:lang w:val="en-US"/>
-        </w:rPr>
-        <w:lastRenderedPageBreak/>
-        <w:tab/>
-      </w:r>
-      <w:r>
-        <w:rPr>
-          <w:lang w:val="en-US"/>
-        </w:rPr>
-        <w:t>“</w:t>
-      </w:r>
-      <w:proofErr w:type="spellStart"/>
-      <w:r>
-        <w:rPr>
-          <w:lang w:val="en-US"/>
-        </w:rPr>
-        <w:t>proyecciones_data</w:t>
-      </w:r>
-      <w:proofErr w:type="spellEnd"/>
-      <w:proofErr w:type="gramStart"/>
-      <w:r>
-        <w:rPr>
-          <w:lang w:val="en-US"/>
-        </w:rPr>
-        <w:t>”:[</w:t>
-      </w:r>
-      <w:proofErr w:type="gramEnd"/>
-    </w:p>
-    <w:p>
-      <w:pPr>
-        <w:pStyle w:val="Sinespaciado"/>
-        <w:rPr>
-          <w:lang w:val="en-US"/>
-        </w:rPr>
-      </w:pPr>
-      <w:r>
-        <w:rPr>
-          <w:lang w:val="en-US"/>
-        </w:rPr>
-        <w:tab/>
-      </w:r>
-      <w:r>
-        <w:rPr>
-          <w:lang w:val="en-US"/>
-        </w:rPr>
-        <w:tab/>
-        <w:t>{</w:t>
-      </w:r>
-    </w:p>
-    <w:p>
-      <w:pPr>
-        <w:pStyle w:val="Sinespaciado"/>
-      </w:pPr>
-      <w:r>
-        <w:rPr>
-          <w:lang w:val="en-US"/>
-        </w:rPr>
-        <w:tab/>
-      </w:r>
-      <w:r>
-        <w:rPr>
-          <w:lang w:val="en-US"/>
-        </w:rPr>
-        <w:tab/>
-      </w:r>
-      <w:r>
-        <w:rPr>
-          <w:lang w:val="en-US"/>
-        </w:rPr>
-        <w:tab/>
-      </w:r>
-      <w:r>
-        <w:t>“titulo”</w:t>
-      </w:r>
-      <w:proofErr w:type="gramStart"/>
-      <w:r>
-        <w:t>:”</w:t>
-      </w:r>
-      <w:proofErr w:type="spellStart"/>
-      <w:r>
-        <w:t>Pelicula</w:t>
-      </w:r>
-      <w:proofErr w:type="spellEnd"/>
-      <w:proofErr w:type="gramEnd"/>
-      <w:r>
-        <w:t xml:space="preserve"> 1”,</w:t>
-      </w:r>
-    </w:p>
-    <w:p>
-      <w:pPr>
-        <w:pStyle w:val="Sinespaciado"/>
-      </w:pPr>
-      <w:r>
-        <w:tab/>
-      </w:r>
-      <w:r>
-        <w:tab/>
-      </w:r>
-      <w:r>
-        <w:tab/>
-        <w:t>“</w:t>
-      </w:r>
-      <w:proofErr w:type="spellStart"/>
-      <w:r>
-        <w:t>idPelicula</w:t>
-      </w:r>
-      <w:proofErr w:type="spellEnd"/>
-      <w:r>
-        <w:t>”: 7,</w:t>
-      </w:r>
-    </w:p>
-    <w:p>
-      <w:pPr>
-        <w:pStyle w:val="Sinespaciado"/>
-      </w:pPr>
-      <w:r>
-        <w:tab/>
-      </w:r>
-      <w:r>
-        <w:tab/>
-      </w:r>
-      <w:r>
-        <w:tab/>
-        <w:t>“</w:t>
-      </w:r>
-      <w:proofErr w:type="spellStart"/>
-      <w:r>
-        <w:t>funcion</w:t>
-      </w:r>
-      <w:proofErr w:type="spellEnd"/>
-      <w:r>
-        <w:t>”: “13:00”,</w:t>
-      </w:r>
-    </w:p>
-    <w:p>
-      <w:pPr>
-        <w:pStyle w:val="Sinespaciado"/>
-      </w:pPr>
-      <w:r>
-        <w:tab/>
-      </w:r>
-      <w:r>
-        <w:tab/>
-      </w:r>
-      <w:r>
-        <w:tab/>
-        <w:t>“disponibilidad”: true</w:t>
-      </w:r>
-    </w:p>
-    <w:p>
-      <w:pPr>
-        <w:pStyle w:val="Sinespaciado"/>
-        <w:ind w:left="708" w:firstLine="708"/>
-      </w:pPr>
-      <w:r>
-        <w:t>},</w:t>
-      </w:r>
-    </w:p>
-    <w:p>
-      <w:pPr>
-        <w:pStyle w:val="Sinespaciado"/>
-        <w:ind w:left="708" w:firstLine="708"/>
-      </w:pPr>
-      <w:r>
-        <w:t>{</w:t>
-      </w:r>
-    </w:p>
-    <w:p>
-      <w:pPr>
-        <w:pStyle w:val="Sinespaciado"/>
-        <w:ind w:left="1416" w:firstLine="708"/>
-      </w:pPr>
-      <w:r>
-        <w:t xml:space="preserve"> </w:t>
-      </w:r>
-      <w:r>
-        <w:t>“titulo”: “</w:t>
-      </w:r>
-      <w:proofErr w:type="spellStart"/>
-      <w:r>
-        <w:t>Pelicula</w:t>
-      </w:r>
-      <w:proofErr w:type="spellEnd"/>
-      <w:r>
-        <w:t xml:space="preserve"> 2”,</w:t>
-      </w:r>
-    </w:p>
-    <w:p>
-      <w:pPr>
-        <w:pStyle w:val="Sinespaciado"/>
-      </w:pPr>
-      <w:r>
-        <w:tab/>
-      </w:r>
-      <w:r>
-        <w:tab/>
-      </w:r>
-      <w:r>
-        <w:tab/>
-        <w:t>“idPelicula”:8,</w:t>
-      </w:r>
-    </w:p>
-    <w:p>
-      <w:pPr>
-        <w:pStyle w:val="Sinespaciado"/>
-      </w:pPr>
-      <w:r>
-        <w:tab/>
-      </w:r>
-      <w:r>
-        <w:tab/>
-      </w:r>
-      <w:r>
-        <w:tab/>
-        <w:t>“</w:t>
-      </w:r>
-      <w:proofErr w:type="spellStart"/>
-      <w:r>
-        <w:t>funcion</w:t>
-      </w:r>
-      <w:proofErr w:type="spellEnd"/>
-      <w:r>
-        <w:t>”: “11:00”,</w:t>
-      </w:r>
-    </w:p>
-    <w:p>
-      <w:pPr>
-        <w:pStyle w:val="Sinespaciado"/>
-      </w:pPr>
-      <w:r>
-        <w:tab/>
-      </w:r>
-      <w:r>
-        <w:tab/>
-      </w:r>
-      <w:r>
-        <w:tab/>
-        <w:t>“disponibilidad”: true</w:t>
-      </w:r>
-    </w:p>
-    <w:p>
-      <w:pPr>
-        <w:pStyle w:val="Sinespaciado"/>
-        <w:ind w:left="708" w:firstLine="708"/>
-      </w:pPr>
-      <w:r>
-        <w:t>}</w:t>
-      </w:r>
-    </w:p>
-    <w:p>
-      <w:pPr>
-        <w:pStyle w:val="Sinespaciado"/>
-        <w:ind w:firstLine="708"/>
-      </w:pPr>
-      <w:r>
-        <w:t>]</w:t>
-      </w:r>
-    </w:p>
-    <w:p>
-      <w:pPr>
-        <w:pStyle w:val="Sinespaciado"/>
-      </w:pPr>
-      <w:r>
-        <w:t>}</w:t>
-      </w:r>
-    </w:p>
-    <w:p>
-      <w:pPr>
-        <w:pStyle w:val="Ttulo2"/>
-      </w:pPr>
-      <w:bookmarkStart w:id="11" w:name="_Toc43640747"/>
-      <w:r>
-        <w:t>Productos:</w:t>
-      </w:r>
-      <w:bookmarkEnd w:id="11"/>
-    </w:p>
-    <w:p>
-      <w:r>
-        <w:t>Esta ruta es usada para obtener los productos de una categoría indicada.</w:t>
-      </w:r>
-    </w:p>
-    <w:p>
-      <w:pPr>
-        <w:pStyle w:val="Ttulo3"/>
-      </w:pPr>
-      <w:bookmarkStart w:id="12" w:name="_Toc43640748"/>
+      <w:bookmarkStart w:id="12" w:name="_Toc51878112"/>
       <w:r>
         <w:t>Categorías parametrizadas:</w:t>
       </w:r>
@@ -3643,7 +3223,7 @@
       <w:pPr>
         <w:pStyle w:val="Ttulo3"/>
       </w:pPr>
-      <w:bookmarkStart w:id="13" w:name="_Toc43640749"/>
+      <w:bookmarkStart w:id="13" w:name="_Toc51878113"/>
       <w:r>
         <w:t>Ruta:</w:t>
       </w:r>
@@ -3651,38 +3231,17 @@
     </w:p>
     <w:p>
       <w:r>
-        <w:t>Api-</w:t>
-      </w:r>
-      <w:proofErr w:type="spellStart"/>
-      <w:r>
-        <w:t>rest</w:t>
-      </w:r>
-      <w:proofErr w:type="spellEnd"/>
-      <w:r>
-        <w:t>-</w:t>
-      </w:r>
-      <w:proofErr w:type="spellStart"/>
-      <w:r>
-        <w:t>autocinema</w:t>
-      </w:r>
-      <w:proofErr w:type="spellEnd"/>
-      <w:r>
         <w:t>/</w:t>
       </w:r>
-      <w:proofErr w:type="spellStart"/>
-      <w:r>
-        <w:t>public</w:t>
-      </w:r>
-      <w:proofErr w:type="spellEnd"/>
-      <w:r>
-        <w:t>/productos</w:t>
+      <w:r>
+        <w:t>productos</w:t>
       </w:r>
     </w:p>
     <w:p>
       <w:pPr>
         <w:pStyle w:val="Ttulo3"/>
       </w:pPr>
-      <w:bookmarkStart w:id="14" w:name="_Toc43640750"/>
+      <w:bookmarkStart w:id="14" w:name="_Toc51878114"/>
       <w:r>
         <w:t>Método:</w:t>
       </w:r>
@@ -3697,8 +3256,9 @@
       <w:pPr>
         <w:pStyle w:val="Ttulo3"/>
       </w:pPr>
-      <w:bookmarkStart w:id="15" w:name="_Toc43640751"/>
-      <w:r>
+      <w:bookmarkStart w:id="15" w:name="_Toc51878115"/>
+      <w:r>
+        <w:lastRenderedPageBreak/>
         <w:t>Parámetros de entrada:</w:t>
       </w:r>
       <w:bookmarkEnd w:id="15"/>
@@ -3753,7 +3313,7 @@
           <w:lang w:val="en-US"/>
         </w:rPr>
       </w:pPr>
-      <w:bookmarkStart w:id="16" w:name="_Toc43640752"/>
+      <w:bookmarkStart w:id="16" w:name="_Toc51878116"/>
       <w:r>
         <w:rPr>
           <w:lang w:val="en-US"/>
@@ -3764,7 +3324,6 @@
     </w:p>
     <w:p>
       <w:pPr>
-        <w:spacing w:after="0"/>
         <w:rPr>
           <w:lang w:val="en-US"/>
         </w:rPr>
@@ -3773,535 +3332,331 @@
         <w:rPr>
           <w:lang w:val="en-US"/>
         </w:rPr>
-        <w:t>Resp: {</w:t>
-      </w:r>
-    </w:p>
-    <w:p>
-      <w:pPr>
-        <w:spacing w:after="0"/>
+        <w:t>{</w:t>
+      </w:r>
+    </w:p>
+    <w:p>
+      <w:pPr>
         <w:rPr>
-          <w:rFonts w:ascii="Calibri" w:eastAsia="Times New Roman" w:hAnsi="Calibri" w:cs="Calibri"/>
-          <w:color w:val="000000"/>
-          <w:lang w:val="en-US" w:eastAsia="es-CO"/>
+          <w:lang w:val="en-US"/>
         </w:rPr>
       </w:pPr>
       <w:r>
         <w:rPr>
-          <w:rFonts w:ascii="Calibri" w:eastAsia="Times New Roman" w:hAnsi="Calibri" w:cs="Calibri"/>
-          <w:color w:val="000000"/>
-          <w:lang w:val="en-US" w:eastAsia="es-CO"/>
+          <w:lang w:val="en-US"/>
         </w:rPr>
-        <w:t> </w:t>
-      </w:r>
-      <w:r>
+        <w:t xml:space="preserve">    "code": 200,</w:t>
+      </w:r>
+    </w:p>
+    <w:p>
+      <w:pPr>
         <w:rPr>
-          <w:rFonts w:ascii="Calibri" w:eastAsia="Times New Roman" w:hAnsi="Calibri" w:cs="Calibri"/>
-          <w:color w:val="000000"/>
-          <w:lang w:val="en-US" w:eastAsia="es-CO"/>
+          <w:lang w:val="en-US"/>
         </w:rPr>
-        <w:tab/>
-        <w:t>"code": 200,</w:t>
-      </w:r>
-    </w:p>
-    <w:p>
-      <w:pPr>
-        <w:spacing w:after="0"/>
+      </w:pPr>
+      <w:r>
         <w:rPr>
-          <w:rFonts w:ascii="Calibri" w:eastAsia="Times New Roman" w:hAnsi="Calibri" w:cs="Calibri"/>
-          <w:color w:val="000000"/>
-          <w:lang w:val="en-US" w:eastAsia="es-CO"/>
+          <w:lang w:val="en-US"/>
         </w:rPr>
-      </w:pPr>
-      <w:r>
+        <w:t xml:space="preserve">    "status": "success",</w:t>
+      </w:r>
+    </w:p>
+    <w:p>
+      <w:pPr>
         <w:rPr>
-          <w:rFonts w:ascii="Calibri" w:eastAsia="Times New Roman" w:hAnsi="Calibri" w:cs="Calibri"/>
-          <w:color w:val="000000"/>
-          <w:lang w:val="en-US" w:eastAsia="es-CO"/>
+          <w:lang w:val="en-US"/>
         </w:rPr>
-        <w:t>"status": "success",</w:t>
-      </w:r>
-    </w:p>
-    <w:p>
-      <w:pPr>
-        <w:spacing w:after="0"/>
+      </w:pPr>
+      <w:r>
         <w:rPr>
-          <w:rFonts w:ascii="Calibri" w:eastAsia="Times New Roman" w:hAnsi="Calibri" w:cs="Calibri"/>
-          <w:color w:val="000000"/>
-          <w:lang w:val="en-US" w:eastAsia="es-CO"/>
+          <w:lang w:val="en-US"/>
         </w:rPr>
-      </w:pPr>
-      <w:r>
+        <w:t xml:space="preserve">    "orders": [</w:t>
+      </w:r>
+    </w:p>
+    <w:p>
+      <w:pPr>
         <w:rPr>
-          <w:rFonts w:ascii="Calibri" w:eastAsia="Times New Roman" w:hAnsi="Calibri" w:cs="Calibri"/>
-          <w:color w:val="000000"/>
-          <w:lang w:val="en-US" w:eastAsia="es-CO"/>
+          <w:lang w:val="en-US"/>
         </w:rPr>
-        <w:t>"orders": [</w:t>
-      </w:r>
-    </w:p>
-    <w:p>
-      <w:pPr>
-        <w:spacing w:after="0"/>
+      </w:pPr>
+      <w:r>
         <w:rPr>
-          <w:rFonts w:ascii="Calibri" w:eastAsia="Times New Roman" w:hAnsi="Calibri" w:cs="Calibri"/>
-          <w:color w:val="000000"/>
-          <w:lang w:eastAsia="es-CO"/>
+          <w:lang w:val="en-US"/>
         </w:rPr>
-      </w:pPr>
-      <w:r>
+        <w:t xml:space="preserve">        {</w:t>
+      </w:r>
+    </w:p>
+    <w:p>
+      <w:pPr>
         <w:rPr>
-          <w:rFonts w:ascii="Calibri" w:eastAsia="Times New Roman" w:hAnsi="Calibri" w:cs="Calibri"/>
-          <w:color w:val="000000"/>
-          <w:lang w:val="en-US" w:eastAsia="es-CO"/>
+          <w:lang w:val="en-US"/>
         </w:rPr>
-        <w:t xml:space="preserve">        </w:t>
-      </w:r>
+      </w:pPr>
       <w:r>
         <w:rPr>
-          <w:rFonts w:ascii="Calibri" w:eastAsia="Times New Roman" w:hAnsi="Calibri" w:cs="Calibri"/>
-          <w:color w:val="000000"/>
-          <w:lang w:val="en-US" w:eastAsia="es-CO"/>
+          <w:lang w:val="en-US"/>
         </w:rPr>
-        <w:tab/>
-      </w:r>
+        <w:t xml:space="preserve">            "id": 1,</w:t>
+      </w:r>
+    </w:p>
+    <w:p>
       <w:r>
         <w:rPr>
-          <w:rFonts w:ascii="Calibri" w:eastAsia="Times New Roman" w:hAnsi="Calibri" w:cs="Calibri"/>
-          <w:color w:val="000000"/>
-          <w:lang w:eastAsia="es-CO"/>
+          <w:lang w:val="en-US"/>
         </w:rPr>
-        <w:t>{</w:t>
-      </w:r>
-    </w:p>
-    <w:p>
-      <w:pPr>
-        <w:spacing w:after="0"/>
-        <w:ind w:left="708" w:firstLine="708"/>
+        <w:t xml:space="preserve">            </w:t>
+      </w:r>
+      <w:r>
+        <w:t>"</w:t>
+      </w:r>
+      <w:proofErr w:type="spellStart"/>
+      <w:r>
+        <w:t>desProducto</w:t>
+      </w:r>
+      <w:proofErr w:type="spellEnd"/>
+      <w:r>
+        <w:t>": "1 Crispeta media, 2 gaseosas y 1 Brownie",</w:t>
+      </w:r>
+    </w:p>
+    <w:p>
+      <w:r>
+        <w:t xml:space="preserve">            "costo": "20000",</w:t>
+      </w:r>
+    </w:p>
+    <w:p>
+      <w:r>
+        <w:t xml:space="preserve">            "</w:t>
+      </w:r>
+      <w:proofErr w:type="spellStart"/>
+      <w:r>
+        <w:t>subCategoria</w:t>
+      </w:r>
+      <w:proofErr w:type="spellEnd"/>
+      <w:r>
+        <w:t>": "Combo 1",</w:t>
+      </w:r>
+    </w:p>
+    <w:p>
+      <w:r>
+        <w:t xml:space="preserve">            "</w:t>
+      </w:r>
+      <w:proofErr w:type="spellStart"/>
+      <w:r>
+        <w:t>categoria</w:t>
+      </w:r>
+      <w:proofErr w:type="spellEnd"/>
+      <w:r>
+        <w:t xml:space="preserve"> ": "Combos"</w:t>
+      </w:r>
+    </w:p>
+    <w:p>
+      <w:r>
+        <w:t xml:space="preserve">        },</w:t>
+      </w:r>
+    </w:p>
+    <w:p>
+      <w:r>
+        <w:t xml:space="preserve">        {</w:t>
+      </w:r>
+    </w:p>
+    <w:p>
+      <w:r>
+        <w:t xml:space="preserve">            "id": 2,</w:t>
+      </w:r>
+    </w:p>
+    <w:p>
+      <w:r>
+        <w:t xml:space="preserve">            "</w:t>
+      </w:r>
+      <w:proofErr w:type="spellStart"/>
+      <w:r>
+        <w:t>desProducto</w:t>
+      </w:r>
+      <w:proofErr w:type="spellEnd"/>
+      <w:r>
+        <w:t>": "1 Crispetas grandes, 2 Gaseosas y 2 Brownie",</w:t>
+      </w:r>
+    </w:p>
+    <w:p>
+      <w:r>
+        <w:t xml:space="preserve">            "costo": "30000",</w:t>
+      </w:r>
+    </w:p>
+    <w:p>
+      <w:r>
+        <w:t xml:space="preserve">            "</w:t>
+      </w:r>
+      <w:proofErr w:type="spellStart"/>
+      <w:r>
+        <w:t>subCategoria</w:t>
+      </w:r>
+      <w:proofErr w:type="spellEnd"/>
+      <w:r>
+        <w:t>": "Combo 2",</w:t>
+      </w:r>
+    </w:p>
+    <w:p>
+      <w:r>
+        <w:t xml:space="preserve">            "</w:t>
+      </w:r>
+      <w:proofErr w:type="spellStart"/>
+      <w:r>
+        <w:t>categoria</w:t>
+      </w:r>
+      <w:proofErr w:type="spellEnd"/>
+      <w:r>
+        <w:t xml:space="preserve"> ": "Combos"</w:t>
+      </w:r>
+    </w:p>
+    <w:p>
+      <w:r>
+        <w:t xml:space="preserve">        },</w:t>
+      </w:r>
+    </w:p>
+    <w:p>
+      <w:r>
+        <w:t xml:space="preserve">        {</w:t>
+      </w:r>
+    </w:p>
+    <w:p>
+      <w:r>
+        <w:t xml:space="preserve">            "id": 3,</w:t>
+      </w:r>
+    </w:p>
+    <w:p>
+      <w:r>
+        <w:t xml:space="preserve">            "</w:t>
+      </w:r>
+      <w:proofErr w:type="spellStart"/>
+      <w:r>
+        <w:t>desProducto</w:t>
+      </w:r>
+      <w:proofErr w:type="spellEnd"/>
+      <w:r>
+        <w:t xml:space="preserve">": "1 Crispetas medianas, 2 Hot </w:t>
+      </w:r>
+      <w:proofErr w:type="spellStart"/>
+      <w:r>
+        <w:t>dog</w:t>
+      </w:r>
+      <w:proofErr w:type="spellEnd"/>
+      <w:r>
+        <w:t xml:space="preserve"> y 2 Gaseosas",</w:t>
+      </w:r>
+    </w:p>
+    <w:p>
+      <w:r>
+        <w:t xml:space="preserve">            "costo": "35000",</w:t>
+      </w:r>
+    </w:p>
+    <w:p>
+      <w:r>
+        <w:t xml:space="preserve">            "</w:t>
+      </w:r>
+      <w:proofErr w:type="spellStart"/>
+      <w:r>
+        <w:t>subCategoria</w:t>
+      </w:r>
+      <w:proofErr w:type="spellEnd"/>
+      <w:r>
+        <w:t>": "Combo 3",</w:t>
+      </w:r>
+    </w:p>
+    <w:p>
+      <w:r>
+        <w:lastRenderedPageBreak/>
+        <w:t xml:space="preserve">            "</w:t>
+      </w:r>
+      <w:proofErr w:type="spellStart"/>
+      <w:r>
+        <w:t>categoria</w:t>
+      </w:r>
+      <w:proofErr w:type="spellEnd"/>
+      <w:r>
+        <w:t xml:space="preserve"> ": "Combos"</w:t>
+      </w:r>
+    </w:p>
+    <w:p>
+      <w:pPr>
         <w:rPr>
-          <w:rFonts w:ascii="Calibri" w:eastAsia="Times New Roman" w:hAnsi="Calibri" w:cs="Calibri"/>
-          <w:color w:val="000000"/>
-          <w:lang w:eastAsia="es-CO"/>
+          <w:lang w:val="en-US"/>
         </w:rPr>
       </w:pPr>
       <w:r>
+        <w:t xml:space="preserve">        </w:t>
+      </w:r>
+      <w:r>
         <w:rPr>
-          <w:rFonts w:ascii="Calibri" w:eastAsia="Times New Roman" w:hAnsi="Calibri" w:cs="Calibri"/>
-          <w:color w:val="000000"/>
-          <w:lang w:eastAsia="es-CO"/>
-        </w:rPr>
-        <w:lastRenderedPageBreak/>
-        <w:t>"nombre": "Crispetas",</w:t>
-      </w:r>
-    </w:p>
-    <w:p>
-      <w:pPr>
-        <w:spacing w:after="0"/>
-        <w:ind w:left="708" w:firstLine="708"/>
-        <w:rPr>
-          <w:rFonts w:ascii="Calibri" w:eastAsia="Times New Roman" w:hAnsi="Calibri" w:cs="Calibri"/>
-          <w:color w:val="000000"/>
-          <w:lang w:eastAsia="es-CO"/>
-        </w:rPr>
-      </w:pPr>
-      <w:r>
-        <w:rPr>
-          <w:rFonts w:ascii="Calibri" w:eastAsia="Times New Roman" w:hAnsi="Calibri" w:cs="Calibri"/>
-          <w:color w:val="000000"/>
-          <w:lang w:eastAsia="es-CO"/>
-        </w:rPr>
-        <w:t>"</w:t>
-      </w:r>
-      <w:proofErr w:type="spellStart"/>
-      <w:r>
-        <w:rPr>
-          <w:rFonts w:ascii="Calibri" w:eastAsia="Times New Roman" w:hAnsi="Calibri" w:cs="Calibri"/>
-          <w:color w:val="000000"/>
-          <w:lang w:eastAsia="es-CO"/>
-        </w:rPr>
-        <w:t>desProducto</w:t>
-      </w:r>
-      <w:proofErr w:type="spellEnd"/>
-      <w:r>
-        <w:rPr>
-          <w:rFonts w:ascii="Calibri" w:eastAsia="Times New Roman" w:hAnsi="Calibri" w:cs="Calibri"/>
-          <w:color w:val="000000"/>
-          <w:lang w:eastAsia="es-CO"/>
-        </w:rPr>
-        <w:t>": "Crispeta pequeña",</w:t>
-      </w:r>
-    </w:p>
-    <w:p>
-      <w:pPr>
-        <w:spacing w:after="0"/>
-        <w:ind w:left="708" w:firstLine="708"/>
-        <w:rPr>
-          <w:rFonts w:ascii="Calibri" w:eastAsia="Times New Roman" w:hAnsi="Calibri" w:cs="Calibri"/>
-          <w:color w:val="000000"/>
-          <w:lang w:eastAsia="es-CO"/>
-        </w:rPr>
-      </w:pPr>
-      <w:r>
-        <w:rPr>
-          <w:rFonts w:ascii="Calibri" w:eastAsia="Times New Roman" w:hAnsi="Calibri" w:cs="Calibri"/>
-          <w:color w:val="000000"/>
-          <w:lang w:eastAsia="es-CO"/>
-        </w:rPr>
-        <w:t>"costo": "100",</w:t>
-      </w:r>
-    </w:p>
-    <w:p>
-      <w:pPr>
-        <w:spacing w:after="0"/>
-        <w:ind w:left="708" w:firstLine="708"/>
-        <w:rPr>
-          <w:rFonts w:ascii="Calibri" w:eastAsia="Times New Roman" w:hAnsi="Calibri" w:cs="Calibri"/>
-          <w:color w:val="000000"/>
-          <w:lang w:eastAsia="es-CO"/>
-        </w:rPr>
-      </w:pPr>
-      <w:r>
-        <w:rPr>
-          <w:rFonts w:ascii="Calibri" w:eastAsia="Times New Roman" w:hAnsi="Calibri" w:cs="Calibri"/>
-          <w:color w:val="000000"/>
-          <w:lang w:eastAsia="es-CO"/>
-        </w:rPr>
-        <w:t>"</w:t>
-      </w:r>
-      <w:proofErr w:type="spellStart"/>
-      <w:r>
-        <w:rPr>
-          <w:rFonts w:ascii="Calibri" w:eastAsia="Times New Roman" w:hAnsi="Calibri" w:cs="Calibri"/>
-          <w:color w:val="000000"/>
-          <w:lang w:eastAsia="es-CO"/>
-        </w:rPr>
-        <w:t>descripcion</w:t>
-      </w:r>
-      <w:proofErr w:type="spellEnd"/>
-      <w:r>
-        <w:rPr>
-          <w:rFonts w:ascii="Calibri" w:eastAsia="Times New Roman" w:hAnsi="Calibri" w:cs="Calibri"/>
-          <w:color w:val="000000"/>
-          <w:lang w:eastAsia="es-CO"/>
-        </w:rPr>
-        <w:t>": "Crispetas",</w:t>
-      </w:r>
-    </w:p>
-    <w:p>
-      <w:pPr>
-        <w:spacing w:after="0"/>
-        <w:ind w:left="708" w:firstLine="708"/>
-        <w:rPr>
-          <w:rFonts w:ascii="Calibri" w:eastAsia="Times New Roman" w:hAnsi="Calibri" w:cs="Calibri"/>
-          <w:color w:val="000000"/>
-          <w:lang w:eastAsia="es-CO"/>
-        </w:rPr>
-      </w:pPr>
-      <w:r>
-        <w:rPr>
-          <w:rFonts w:ascii="Calibri" w:eastAsia="Times New Roman" w:hAnsi="Calibri" w:cs="Calibri"/>
-          <w:color w:val="000000"/>
-          <w:lang w:eastAsia="es-CO"/>
-        </w:rPr>
-        <w:t>"id": 1</w:t>
-      </w:r>
-    </w:p>
-    <w:p>
-      <w:pPr>
-        <w:spacing w:after="0"/>
-        <w:ind w:left="708"/>
-        <w:rPr>
-          <w:rFonts w:ascii="Calibri" w:eastAsia="Times New Roman" w:hAnsi="Calibri" w:cs="Calibri"/>
-          <w:color w:val="000000"/>
-          <w:lang w:eastAsia="es-CO"/>
-        </w:rPr>
-      </w:pPr>
-      <w:r>
-        <w:rPr>
-          <w:rFonts w:ascii="Calibri" w:eastAsia="Times New Roman" w:hAnsi="Calibri" w:cs="Calibri"/>
-          <w:color w:val="000000"/>
-          <w:lang w:eastAsia="es-CO"/>
-        </w:rPr>
-        <w:t>},</w:t>
-      </w:r>
-    </w:p>
-    <w:p>
-      <w:pPr>
-        <w:spacing w:after="0"/>
-        <w:ind w:firstLine="708"/>
-        <w:rPr>
-          <w:rFonts w:ascii="Calibri" w:eastAsia="Times New Roman" w:hAnsi="Calibri" w:cs="Calibri"/>
-          <w:color w:val="000000"/>
-          <w:lang w:eastAsia="es-CO"/>
-        </w:rPr>
-      </w:pPr>
-      <w:r>
-        <w:rPr>
-          <w:rFonts w:ascii="Calibri" w:eastAsia="Times New Roman" w:hAnsi="Calibri" w:cs="Calibri"/>
-          <w:color w:val="000000"/>
-          <w:lang w:eastAsia="es-CO"/>
-        </w:rPr>
-        <w:t>{</w:t>
-      </w:r>
-    </w:p>
-    <w:p>
-      <w:pPr>
-        <w:spacing w:after="0"/>
-        <w:ind w:left="708" w:firstLine="708"/>
-        <w:rPr>
-          <w:rFonts w:ascii="Calibri" w:eastAsia="Times New Roman" w:hAnsi="Calibri" w:cs="Calibri"/>
-          <w:color w:val="000000"/>
-          <w:lang w:eastAsia="es-CO"/>
-        </w:rPr>
-      </w:pPr>
-      <w:r>
-        <w:rPr>
-          <w:rFonts w:ascii="Calibri" w:eastAsia="Times New Roman" w:hAnsi="Calibri" w:cs="Calibri"/>
-          <w:color w:val="000000"/>
-          <w:lang w:eastAsia="es-CO"/>
-        </w:rPr>
-        <w:t>"nombre": "Crispetas",</w:t>
-      </w:r>
-    </w:p>
-    <w:p>
-      <w:pPr>
-        <w:spacing w:after="0"/>
-        <w:ind w:left="708" w:firstLine="708"/>
-        <w:rPr>
-          <w:rFonts w:ascii="Calibri" w:eastAsia="Times New Roman" w:hAnsi="Calibri" w:cs="Calibri"/>
-          <w:color w:val="000000"/>
-          <w:lang w:eastAsia="es-CO"/>
-        </w:rPr>
-      </w:pPr>
-      <w:r>
-        <w:rPr>
-          <w:rFonts w:ascii="Calibri" w:eastAsia="Times New Roman" w:hAnsi="Calibri" w:cs="Calibri"/>
-          <w:color w:val="000000"/>
-          <w:lang w:eastAsia="es-CO"/>
-        </w:rPr>
-        <w:t>"</w:t>
-      </w:r>
-      <w:proofErr w:type="spellStart"/>
-      <w:r>
-        <w:rPr>
-          <w:rFonts w:ascii="Calibri" w:eastAsia="Times New Roman" w:hAnsi="Calibri" w:cs="Calibri"/>
-          <w:color w:val="000000"/>
-          <w:lang w:eastAsia="es-CO"/>
-        </w:rPr>
-        <w:t>desProducto</w:t>
-      </w:r>
-      <w:proofErr w:type="spellEnd"/>
-      <w:r>
-        <w:rPr>
-          <w:rFonts w:ascii="Calibri" w:eastAsia="Times New Roman" w:hAnsi="Calibri" w:cs="Calibri"/>
-          <w:color w:val="000000"/>
-          <w:lang w:eastAsia="es-CO"/>
-        </w:rPr>
-        <w:t>": "Crispetas Grandes",</w:t>
-      </w:r>
-    </w:p>
-    <w:p>
-      <w:pPr>
-        <w:spacing w:after="0"/>
-        <w:ind w:left="708" w:firstLine="708"/>
-        <w:rPr>
-          <w:rFonts w:ascii="Calibri" w:eastAsia="Times New Roman" w:hAnsi="Calibri" w:cs="Calibri"/>
-          <w:color w:val="000000"/>
-          <w:lang w:eastAsia="es-CO"/>
-        </w:rPr>
-      </w:pPr>
-      <w:r>
-        <w:rPr>
-          <w:rFonts w:ascii="Calibri" w:eastAsia="Times New Roman" w:hAnsi="Calibri" w:cs="Calibri"/>
-          <w:color w:val="000000"/>
-          <w:lang w:eastAsia="es-CO"/>
-        </w:rPr>
-        <w:t>"costo": "200",</w:t>
-      </w:r>
-    </w:p>
-    <w:p>
-      <w:pPr>
-        <w:spacing w:after="0"/>
-        <w:ind w:left="708" w:firstLine="708"/>
-        <w:rPr>
-          <w:rFonts w:ascii="Calibri" w:eastAsia="Times New Roman" w:hAnsi="Calibri" w:cs="Calibri"/>
-          <w:color w:val="000000"/>
-          <w:lang w:eastAsia="es-CO"/>
-        </w:rPr>
-      </w:pPr>
-      <w:r>
-        <w:rPr>
-          <w:rFonts w:ascii="Calibri" w:eastAsia="Times New Roman" w:hAnsi="Calibri" w:cs="Calibri"/>
-          <w:color w:val="000000"/>
-          <w:lang w:eastAsia="es-CO"/>
-        </w:rPr>
-        <w:t>"</w:t>
-      </w:r>
-      <w:proofErr w:type="spellStart"/>
-      <w:r>
-        <w:rPr>
-          <w:rFonts w:ascii="Calibri" w:eastAsia="Times New Roman" w:hAnsi="Calibri" w:cs="Calibri"/>
-          <w:color w:val="000000"/>
-          <w:lang w:eastAsia="es-CO"/>
-        </w:rPr>
-        <w:t>descripcion</w:t>
-      </w:r>
-      <w:proofErr w:type="spellEnd"/>
-      <w:r>
-        <w:rPr>
-          <w:rFonts w:ascii="Calibri" w:eastAsia="Times New Roman" w:hAnsi="Calibri" w:cs="Calibri"/>
-          <w:color w:val="000000"/>
-          <w:lang w:eastAsia="es-CO"/>
-        </w:rPr>
-        <w:t>": "Crispetas",</w:t>
-      </w:r>
-    </w:p>
-    <w:p>
-      <w:pPr>
-        <w:spacing w:after="0"/>
-        <w:ind w:left="708" w:firstLine="708"/>
-        <w:rPr>
-          <w:rFonts w:ascii="Calibri" w:eastAsia="Times New Roman" w:hAnsi="Calibri" w:cs="Calibri"/>
-          <w:color w:val="000000"/>
-          <w:lang w:eastAsia="es-CO"/>
-        </w:rPr>
-      </w:pPr>
-      <w:r>
-        <w:rPr>
-          <w:rFonts w:ascii="Calibri" w:eastAsia="Times New Roman" w:hAnsi="Calibri" w:cs="Calibri"/>
-          <w:color w:val="000000"/>
-          <w:lang w:eastAsia="es-CO"/>
-        </w:rPr>
-        <w:t>"id": 2</w:t>
-      </w:r>
-    </w:p>
-    <w:p>
-      <w:pPr>
-        <w:spacing w:after="0"/>
-        <w:ind w:firstLine="708"/>
-        <w:rPr>
-          <w:rFonts w:ascii="Calibri" w:eastAsia="Times New Roman" w:hAnsi="Calibri" w:cs="Calibri"/>
-          <w:color w:val="000000"/>
-          <w:lang w:eastAsia="es-CO"/>
-        </w:rPr>
-      </w:pPr>
-      <w:r>
-        <w:rPr>
-          <w:rFonts w:ascii="Calibri" w:eastAsia="Times New Roman" w:hAnsi="Calibri" w:cs="Calibri"/>
-          <w:color w:val="000000"/>
-          <w:lang w:eastAsia="es-CO"/>
+          <w:lang w:val="en-US"/>
         </w:rPr>
         <w:t>}</w:t>
       </w:r>
     </w:p>
     <w:p>
       <w:pPr>
-        <w:spacing w:after="0"/>
         <w:rPr>
-          <w:rFonts w:ascii="Calibri" w:eastAsia="Times New Roman" w:hAnsi="Calibri" w:cs="Calibri"/>
-          <w:color w:val="000000"/>
-          <w:lang w:eastAsia="es-CO"/>
+          <w:lang w:val="en-US"/>
         </w:rPr>
       </w:pPr>
       <w:r>
         <w:rPr>
-          <w:rFonts w:ascii="Calibri" w:eastAsia="Times New Roman" w:hAnsi="Calibri" w:cs="Calibri"/>
-          <w:color w:val="000000"/>
-          <w:lang w:eastAsia="es-CO"/>
+          <w:lang w:val="en-US"/>
         </w:rPr>
-        <w:t>]</w:t>
-      </w:r>
-    </w:p>
-    <w:p/>
-    <w:p>
-      <w:r>
+        <w:t xml:space="preserve">    ]</w:t>
+      </w:r>
+    </w:p>
+    <w:p>
+      <w:pPr>
+        <w:rPr>
+          <w:lang w:val="en-US"/>
+        </w:rPr>
+      </w:pPr>
+      <w:r>
+        <w:rPr>
+          <w:lang w:val="en-US"/>
+        </w:rPr>
         <w:t>}</w:t>
       </w:r>
     </w:p>
     <w:p>
       <w:pPr>
-        <w:pStyle w:val="Ttulo1"/>
-      </w:pPr>
-      <w:bookmarkStart w:id="17" w:name="_Toc43640763"/>
-      <w:r>
-        <w:t xml:space="preserve">Métodos </w:t>
-      </w:r>
-      <w:r>
-        <w:t>para el área administrativa:</w:t>
-      </w:r>
-      <w:bookmarkEnd w:id="17"/>
-    </w:p>
-    <w:p>
-      <w:r>
-        <w:t xml:space="preserve">Estos métodos serán consumidos en el área administrativa con el fin de parametrizar todo el sistema del </w:t>
-      </w:r>
-      <w:proofErr w:type="spellStart"/>
-      <w:r>
-        <w:t>autocinema</w:t>
-      </w:r>
-      <w:proofErr w:type="spellEnd"/>
-      <w:r>
-        <w:t>.</w:t>
-      </w:r>
-    </w:p>
-    <w:p>
-      <w:pPr>
         <w:pStyle w:val="Ttulo2"/>
       </w:pPr>
-      <w:bookmarkStart w:id="18" w:name="_Toc43640764"/>
-      <w:r>
-        <w:t>Listar salas creadas:</w:t>
-      </w:r>
-      <w:bookmarkEnd w:id="18"/>
-    </w:p>
-    <w:p>
-      <w:r>
-        <w:t>Método que retornara todas las salas creadas.</w:t>
+      <w:r>
+        <w:t>Tipos de boleta</w:t>
+      </w:r>
+    </w:p>
+    <w:p>
+      <w:r>
+        <w:t>Esta ruta puede ser usada para retornar las posibles opciones de entrada que puede seleccionar el usuario a la hora de comprar</w:t>
       </w:r>
     </w:p>
     <w:p>
       <w:pPr>
         <w:pStyle w:val="Ttulo3"/>
       </w:pPr>
-      <w:bookmarkStart w:id="19" w:name="_Toc43640765"/>
       <w:r>
         <w:t>Ruta:</w:t>
       </w:r>
-      <w:bookmarkEnd w:id="19"/>
-    </w:p>
-    <w:p>
-      <w:r>
-        <w:t>Api-</w:t>
-      </w:r>
-      <w:proofErr w:type="spellStart"/>
-      <w:r>
-        <w:t>rest</w:t>
-      </w:r>
-      <w:proofErr w:type="spellEnd"/>
-      <w:r>
-        <w:t>-</w:t>
-      </w:r>
-      <w:proofErr w:type="spellStart"/>
-      <w:r>
-        <w:t>autocinema</w:t>
-      </w:r>
-      <w:proofErr w:type="spellEnd"/>
+    </w:p>
+    <w:p>
       <w:r>
         <w:t>/</w:t>
       </w:r>
-      <w:proofErr w:type="spellStart"/>
-      <w:r>
-        <w:t>public</w:t>
-      </w:r>
-      <w:proofErr w:type="spellEnd"/>
-      <w:r>
-        <w:t>/salas</w:t>
-      </w:r>
+      <w:r>
+        <w:t xml:space="preserve"> </w:t>
+      </w:r>
+      <w:proofErr w:type="spellStart"/>
+      <w:r>
+        <w:t>tipoBoleta</w:t>
+      </w:r>
+      <w:proofErr w:type="spellEnd"/>
     </w:p>
     <w:p>
       <w:pPr>
         <w:pStyle w:val="Ttulo3"/>
       </w:pPr>
-      <w:bookmarkStart w:id="20" w:name="_Toc43640766"/>
       <w:proofErr w:type="spellStart"/>
       <w:r>
         <w:t>Metodo</w:t>
@@ -4310,7 +3665,6 @@
       <w:r>
         <w:t>:</w:t>
       </w:r>
-      <w:bookmarkEnd w:id="20"/>
     </w:p>
     <w:p>
       <w:pPr>
@@ -4328,16 +3682,471 @@
     <w:p>
       <w:pPr>
         <w:pStyle w:val="Ttulo3"/>
+      </w:pPr>
+      <w:r>
+        <w:t>Respuesta</w:t>
+      </w:r>
+      <w:r>
+        <w:t>:</w:t>
+      </w:r>
+    </w:p>
+    <w:p>
+      <w:r>
+        <w:t>{</w:t>
+      </w:r>
+    </w:p>
+    <w:p>
+      <w:r>
+        <w:t xml:space="preserve">    "</w:t>
+      </w:r>
+      <w:proofErr w:type="spellStart"/>
+      <w:r>
+        <w:t>code</w:t>
+      </w:r>
+      <w:proofErr w:type="spellEnd"/>
+      <w:r>
+        <w:t>": 200,</w:t>
+      </w:r>
+    </w:p>
+    <w:p>
+      <w:r>
+        <w:t xml:space="preserve">    "status": "</w:t>
+      </w:r>
+      <w:proofErr w:type="spellStart"/>
+      <w:r>
+        <w:t>success</w:t>
+      </w:r>
+      <w:proofErr w:type="spellEnd"/>
+      <w:r>
+        <w:t>",</w:t>
+      </w:r>
+    </w:p>
+    <w:p>
+      <w:r>
+        <w:t xml:space="preserve">    "</w:t>
+      </w:r>
+      <w:proofErr w:type="spellStart"/>
+      <w:r>
+        <w:t>tiposBoleta</w:t>
+      </w:r>
+      <w:proofErr w:type="spellEnd"/>
+      <w:r>
+        <w:t>": [</w:t>
+      </w:r>
+    </w:p>
+    <w:p>
+      <w:r>
+        <w:t xml:space="preserve">        {</w:t>
+      </w:r>
+    </w:p>
+    <w:p>
+      <w:r>
+        <w:t xml:space="preserve">            "id": 1,</w:t>
+      </w:r>
+    </w:p>
+    <w:p>
+      <w:r>
+        <w:t xml:space="preserve">            "nombre": "Entrada",</w:t>
+      </w:r>
+    </w:p>
+    <w:p>
+      <w:r>
+        <w:t xml:space="preserve">            "</w:t>
+      </w:r>
+      <w:proofErr w:type="spellStart"/>
+      <w:r>
+        <w:t>descripcion</w:t>
+      </w:r>
+      <w:proofErr w:type="spellEnd"/>
+      <w:r>
+        <w:t>": "Entrada",</w:t>
+      </w:r>
+    </w:p>
+    <w:p>
+      <w:r>
+        <w:t xml:space="preserve">            "</w:t>
+      </w:r>
+      <w:proofErr w:type="spellStart"/>
+      <w:r>
+        <w:t>costo_fijo</w:t>
+      </w:r>
+      <w:proofErr w:type="spellEnd"/>
+      <w:r>
+        <w:t>": "45000",</w:t>
+      </w:r>
+    </w:p>
+    <w:p>
+      <w:r>
+        <w:t xml:space="preserve">            "</w:t>
+      </w:r>
+      <w:proofErr w:type="spellStart"/>
+      <w:r>
+        <w:t>costo_descuento</w:t>
+      </w:r>
+      <w:proofErr w:type="spellEnd"/>
+      <w:r>
+        <w:t>": "45000",</w:t>
+      </w:r>
+    </w:p>
+    <w:p>
+      <w:r>
+        <w:t xml:space="preserve">            "</w:t>
+      </w:r>
+      <w:proofErr w:type="spellStart"/>
+      <w:r>
+        <w:t>created_at</w:t>
+      </w:r>
+      <w:proofErr w:type="spellEnd"/>
+      <w:r>
+        <w:t>": "2020-09-15 00:00:00",</w:t>
+      </w:r>
+    </w:p>
+    <w:p>
+      <w:r>
+        <w:t xml:space="preserve">            "</w:t>
+      </w:r>
+      <w:proofErr w:type="spellStart"/>
+      <w:r>
+        <w:t>updated_at</w:t>
+      </w:r>
+      <w:proofErr w:type="spellEnd"/>
+      <w:r>
+        <w:t>": "2020-09-15 00:00:00"</w:t>
+      </w:r>
+    </w:p>
+    <w:p>
+      <w:r>
+        <w:t xml:space="preserve">        },</w:t>
+      </w:r>
+    </w:p>
+    <w:p>
+      <w:r>
+        <w:t xml:space="preserve">        {</w:t>
+      </w:r>
+    </w:p>
+    <w:p>
+      <w:r>
+        <w:t xml:space="preserve">            "id": 2,</w:t>
+      </w:r>
+    </w:p>
+    <w:p>
+      <w:r>
+        <w:t xml:space="preserve">            "nombre": "Entrada + Combo 1",</w:t>
+      </w:r>
+    </w:p>
+    <w:p>
+      <w:r>
+        <w:t xml:space="preserve">            "</w:t>
+      </w:r>
+      <w:proofErr w:type="spellStart"/>
+      <w:r>
+        <w:t>descripcion</w:t>
+      </w:r>
+      <w:proofErr w:type="spellEnd"/>
+      <w:r>
+        <w:t>": "1 Crispeta grande 2 gaseosas",</w:t>
+      </w:r>
+    </w:p>
+    <w:p>
+      <w:r>
+        <w:t xml:space="preserve">            "</w:t>
+      </w:r>
+      <w:proofErr w:type="spellStart"/>
+      <w:r>
+        <w:t>costo_fijo</w:t>
+      </w:r>
+      <w:proofErr w:type="spellEnd"/>
+      <w:r>
+        <w:t>": "70000",</w:t>
+      </w:r>
+    </w:p>
+    <w:p>
+      <w:r>
+        <w:lastRenderedPageBreak/>
+        <w:t xml:space="preserve">            "</w:t>
+      </w:r>
+      <w:proofErr w:type="spellStart"/>
+      <w:r>
+        <w:t>costo_descuento</w:t>
+      </w:r>
+      <w:proofErr w:type="spellEnd"/>
+      <w:r>
+        <w:t>": "55000",</w:t>
+      </w:r>
+    </w:p>
+    <w:p>
+      <w:r>
+        <w:t xml:space="preserve">            "</w:t>
+      </w:r>
+      <w:proofErr w:type="spellStart"/>
+      <w:r>
+        <w:t>created_at</w:t>
+      </w:r>
+      <w:proofErr w:type="spellEnd"/>
+      <w:r>
+        <w:t>": "2020-09-15 00:00:00",</w:t>
+      </w:r>
+    </w:p>
+    <w:p>
+      <w:r>
+        <w:t xml:space="preserve">            "</w:t>
+      </w:r>
+      <w:proofErr w:type="spellStart"/>
+      <w:r>
+        <w:t>updated_at</w:t>
+      </w:r>
+      <w:proofErr w:type="spellEnd"/>
+      <w:r>
+        <w:t>": "2020-09-15 00:00:00"</w:t>
+      </w:r>
+    </w:p>
+    <w:p>
+      <w:r>
+        <w:t xml:space="preserve">        },</w:t>
+      </w:r>
+    </w:p>
+    <w:p>
+      <w:r>
+        <w:t xml:space="preserve">        {</w:t>
+      </w:r>
+    </w:p>
+    <w:p>
+      <w:r>
+        <w:t xml:space="preserve">            "id": 3,</w:t>
+      </w:r>
+    </w:p>
+    <w:p>
+      <w:r>
+        <w:t xml:space="preserve">            "nombre": "Entrada + Combo 2",</w:t>
+      </w:r>
+    </w:p>
+    <w:p>
+      <w:r>
+        <w:t xml:space="preserve">            "</w:t>
+      </w:r>
+      <w:proofErr w:type="spellStart"/>
+      <w:r>
+        <w:t>descripcion</w:t>
+      </w:r>
+      <w:proofErr w:type="spellEnd"/>
+      <w:r>
+        <w:t>": "2 Crispetas grandes 4 gaseosas",</w:t>
+      </w:r>
+    </w:p>
+    <w:p>
+      <w:r>
+        <w:t xml:space="preserve">            "</w:t>
+      </w:r>
+      <w:proofErr w:type="spellStart"/>
+      <w:r>
+        <w:t>costo_fijo</w:t>
+      </w:r>
+      <w:proofErr w:type="spellEnd"/>
+      <w:r>
+        <w:t>": "100000",</w:t>
+      </w:r>
+    </w:p>
+    <w:p>
+      <w:r>
+        <w:t xml:space="preserve">            "</w:t>
+      </w:r>
+      <w:proofErr w:type="spellStart"/>
+      <w:r>
+        <w:t>costo_descuento</w:t>
+      </w:r>
+      <w:proofErr w:type="spellEnd"/>
+      <w:r>
+        <w:t>": "70000",</w:t>
+      </w:r>
+    </w:p>
+    <w:p>
+      <w:r>
+        <w:t xml:space="preserve">            "</w:t>
+      </w:r>
+      <w:proofErr w:type="spellStart"/>
+      <w:r>
+        <w:t>created_at</w:t>
+      </w:r>
+      <w:proofErr w:type="spellEnd"/>
+      <w:r>
+        <w:t>": "2020-09-15 00:00:00",</w:t>
+      </w:r>
+    </w:p>
+    <w:p>
+      <w:pPr>
         <w:rPr>
           <w:lang w:val="en-US"/>
         </w:rPr>
       </w:pPr>
-      <w:bookmarkStart w:id="21" w:name="_Toc43640767"/>
+      <w:r>
+        <w:t xml:space="preserve">            </w:t>
+      </w:r>
       <w:r>
         <w:rPr>
           <w:lang w:val="en-US"/>
         </w:rPr>
-        <w:t>Respuesta:</w:t>
+        <w:t>"</w:t>
+      </w:r>
+      <w:proofErr w:type="spellStart"/>
+      <w:r>
+        <w:rPr>
+          <w:lang w:val="en-US"/>
+        </w:rPr>
+        <w:t>updated_at</w:t>
+      </w:r>
+      <w:proofErr w:type="spellEnd"/>
+      <w:r>
+        <w:rPr>
+          <w:lang w:val="en-US"/>
+        </w:rPr>
+        <w:t>": "2020-09-15 00:00:00"</w:t>
+      </w:r>
+    </w:p>
+    <w:p>
+      <w:pPr>
+        <w:rPr>
+          <w:lang w:val="en-US"/>
+        </w:rPr>
+      </w:pPr>
+      <w:r>
+        <w:rPr>
+          <w:lang w:val="en-US"/>
+        </w:rPr>
+        <w:t xml:space="preserve">        }</w:t>
+      </w:r>
+    </w:p>
+    <w:p>
+      <w:pPr>
+        <w:rPr>
+          <w:lang w:val="en-US"/>
+        </w:rPr>
+      </w:pPr>
+      <w:r>
+        <w:rPr>
+          <w:lang w:val="en-US"/>
+        </w:rPr>
+        <w:t xml:space="preserve">    ]</w:t>
+      </w:r>
+    </w:p>
+    <w:p>
+      <w:pPr>
+        <w:rPr>
+          <w:lang w:val="en-US"/>
+        </w:rPr>
+      </w:pPr>
+      <w:r>
+        <w:rPr>
+          <w:lang w:val="en-US"/>
+        </w:rPr>
+        <w:t>}</w:t>
+      </w:r>
+    </w:p>
+    <w:p/>
+    <w:p>
+      <w:pPr>
+        <w:pStyle w:val="Ttulo1"/>
+      </w:pPr>
+      <w:bookmarkStart w:id="17" w:name="_Toc51878117"/>
+      <w:r>
+        <w:t xml:space="preserve">Métodos </w:t>
+      </w:r>
+      <w:r>
+        <w:t>para el área administrativa:</w:t>
+      </w:r>
+      <w:bookmarkEnd w:id="17"/>
+    </w:p>
+    <w:p>
+      <w:r>
+        <w:t xml:space="preserve">Estos métodos serán consumidos en el área administrativa con el fin de parametrizar todo el sistema del </w:t>
+      </w:r>
+      <w:proofErr w:type="spellStart"/>
+      <w:r>
+        <w:t>autocinema</w:t>
+      </w:r>
+      <w:proofErr w:type="spellEnd"/>
+      <w:r>
+        <w:t>.</w:t>
+      </w:r>
+    </w:p>
+    <w:p>
+      <w:pPr>
+        <w:pStyle w:val="Ttulo2"/>
+      </w:pPr>
+      <w:bookmarkStart w:id="18" w:name="_Toc51878118"/>
+      <w:r>
+        <w:t>Listar salas creadas:</w:t>
+      </w:r>
+      <w:bookmarkEnd w:id="18"/>
+    </w:p>
+    <w:p>
+      <w:r>
+        <w:t>Método que retornara todas las salas creadas.</w:t>
+      </w:r>
+    </w:p>
+    <w:p>
+      <w:pPr>
+        <w:pStyle w:val="Ttulo3"/>
+      </w:pPr>
+      <w:bookmarkStart w:id="19" w:name="_Toc51878119"/>
+      <w:r>
+        <w:t>Ruta:</w:t>
+      </w:r>
+      <w:bookmarkEnd w:id="19"/>
+    </w:p>
+    <w:p>
+      <w:r>
+        <w:t>/salas</w:t>
+      </w:r>
+    </w:p>
+    <w:p>
+      <w:pPr>
+        <w:pStyle w:val="Ttulo3"/>
+      </w:pPr>
+      <w:bookmarkStart w:id="20" w:name="_Toc51878120"/>
+      <w:proofErr w:type="spellStart"/>
+      <w:r>
+        <w:t>Metodo</w:t>
+      </w:r>
+      <w:proofErr w:type="spellEnd"/>
+      <w:r>
+        <w:t>:</w:t>
+      </w:r>
+      <w:bookmarkEnd w:id="20"/>
+    </w:p>
+    <w:p>
+      <w:pPr>
+        <w:rPr>
+          <w:lang w:val="en-US"/>
+        </w:rPr>
+      </w:pPr>
+      <w:r>
+        <w:rPr>
+          <w:lang w:val="en-US"/>
+        </w:rPr>
+        <w:t>GET</w:t>
+      </w:r>
+    </w:p>
+    <w:p>
+      <w:pPr>
+        <w:pStyle w:val="Ttulo3"/>
+        <w:rPr>
+          <w:lang w:val="en-US"/>
+        </w:rPr>
+      </w:pPr>
+      <w:bookmarkStart w:id="21" w:name="_Toc51878121"/>
+      <w:bookmarkStart w:id="22" w:name="_Hlk51879219"/>
+      <w:r>
+        <w:rPr>
+          <w:lang w:val="en-US"/>
+        </w:rPr>
+        <w:t>Respuesta</w:t>
+      </w:r>
+      <w:bookmarkEnd w:id="22"/>
+      <w:r>
+        <w:rPr>
+          <w:lang w:val="en-US"/>
+        </w:rPr>
+        <w:t>:</w:t>
       </w:r>
       <w:bookmarkEnd w:id="21"/>
     </w:p>
@@ -4441,6 +4250,7 @@
         <w:ind w:left="1416" w:firstLine="708"/>
       </w:pPr>
       <w:r>
+        <w:lastRenderedPageBreak/>
         <w:t>"</w:t>
       </w:r>
       <w:proofErr w:type="spellStart"/>
@@ -4537,7 +4347,6 @@
         <w:ind w:left="1416" w:firstLine="708"/>
       </w:pPr>
       <w:r>
-        <w:lastRenderedPageBreak/>
         <w:t>"</w:t>
       </w:r>
       <w:proofErr w:type="spellStart"/>
@@ -4610,11 +4419,11 @@
       <w:pPr>
         <w:pStyle w:val="Ttulo2"/>
       </w:pPr>
-      <w:bookmarkStart w:id="22" w:name="_Toc43640768"/>
+      <w:bookmarkStart w:id="23" w:name="_Toc51878122"/>
       <w:r>
         <w:t>Crear Salas:</w:t>
       </w:r>
-      <w:bookmarkEnd w:id="22"/>
+      <w:bookmarkEnd w:id="23"/>
     </w:p>
     <w:p>
       <w:r>
@@ -4625,37 +4434,13 @@
       <w:pPr>
         <w:pStyle w:val="Ttulo3"/>
       </w:pPr>
-      <w:bookmarkStart w:id="23" w:name="_Toc43640769"/>
+      <w:bookmarkStart w:id="24" w:name="_Toc51878123"/>
       <w:r>
         <w:t>Ruta:</w:t>
       </w:r>
-      <w:bookmarkEnd w:id="23"/>
-    </w:p>
-    <w:p>
-      <w:r>
-        <w:t>Api-</w:t>
-      </w:r>
-      <w:proofErr w:type="spellStart"/>
-      <w:r>
-        <w:t>rest</w:t>
-      </w:r>
-      <w:proofErr w:type="spellEnd"/>
-      <w:r>
-        <w:t>-</w:t>
-      </w:r>
-      <w:proofErr w:type="spellStart"/>
-      <w:r>
-        <w:t>autocinema</w:t>
-      </w:r>
-      <w:proofErr w:type="spellEnd"/>
-      <w:r>
-        <w:t>/</w:t>
-      </w:r>
-      <w:proofErr w:type="spellStart"/>
-      <w:r>
-        <w:t>public</w:t>
-      </w:r>
-      <w:proofErr w:type="spellEnd"/>
+      <w:bookmarkEnd w:id="24"/>
+    </w:p>
+    <w:p>
       <w:r>
         <w:t>/salas/</w:t>
       </w:r>
@@ -4664,11 +4449,11 @@
       <w:pPr>
         <w:pStyle w:val="Ttulo3"/>
       </w:pPr>
-      <w:bookmarkStart w:id="24" w:name="_Toc43640770"/>
+      <w:bookmarkStart w:id="25" w:name="_Toc51878124"/>
       <w:r>
         <w:t>Método:</w:t>
       </w:r>
-      <w:bookmarkEnd w:id="24"/>
+      <w:bookmarkEnd w:id="25"/>
     </w:p>
     <w:p>
       <w:r>
@@ -4679,11 +4464,11 @@
       <w:pPr>
         <w:pStyle w:val="Ttulo3"/>
       </w:pPr>
-      <w:bookmarkStart w:id="25" w:name="_Toc43640771"/>
+      <w:bookmarkStart w:id="26" w:name="_Toc51878125"/>
       <w:r>
         <w:t>Parámetros de entrada:</w:t>
       </w:r>
-      <w:bookmarkEnd w:id="25"/>
+      <w:bookmarkEnd w:id="26"/>
     </w:p>
     <w:p>
       <w:pPr>
@@ -4737,11 +4522,11 @@
       <w:pPr>
         <w:pStyle w:val="Ttulo3"/>
       </w:pPr>
-      <w:bookmarkStart w:id="26" w:name="_Toc43640772"/>
+      <w:bookmarkStart w:id="27" w:name="_Toc51878126"/>
       <w:r>
         <w:t>Respuesta:</w:t>
       </w:r>
-      <w:bookmarkEnd w:id="26"/>
+      <w:bookmarkEnd w:id="27"/>
     </w:p>
     <w:p>
       <w:pPr>

</xml_diff>